<commit_message>
repo links, proposal added
</commit_message>
<xml_diff>
--- a/week4/CS501_SP2023_Assignment_4.docx
+++ b/week4/CS501_SP2023_Assignment_4.docx
@@ -216,10 +216,7 @@
         <w:t>(Team)</w:t>
       </w:r>
       <w:r>
-        <w:t xml:space="preserve"> </w:t>
-      </w:r>
-      <w:r>
-        <w:t>Im</w:t>
+        <w:t xml:space="preserve"> Im</w:t>
       </w:r>
       <w:r>
         <w:t>plement the challenge in chapter 10 of the book. That is:</w:t>
@@ -242,10 +239,7 @@
       </w:r>
       <w:proofErr w:type="spellEnd"/>
       <w:r>
-        <w:t xml:space="preserve"> example reviewed in class, c</w:t>
-      </w:r>
-      <w:r>
-        <w:t xml:space="preserve">reate two types of rows in your </w:t>
+        <w:t xml:space="preserve"> example reviewed in class, create two types of rows in your </w:t>
       </w:r>
       <w:proofErr w:type="spellStart"/>
       <w:r>
@@ -354,6 +348,80 @@
         <w:t>(Int). Use the original layout for crimes that do not require police intervention and a new layout with a streamlined interface containing a button that says “contact police” for crimes that do.</w:t>
       </w:r>
     </w:p>
+    <w:p>
+      <w:pPr>
+        <w:pStyle w:val="ListParagraph"/>
+      </w:pPr>
+    </w:p>
+    <w:p>
+      <w:pPr>
+        <w:rPr>
+          <w:b/>
+          <w:bCs/>
+          <w:lang w:val="en-CA"/>
+        </w:rPr>
+      </w:pPr>
+      <w:proofErr w:type="spellStart"/>
+      <w:r>
+        <w:rPr>
+          <w:b/>
+          <w:bCs/>
+          <w:lang w:val="en-CA"/>
+        </w:rPr>
+        <w:t>Github</w:t>
+      </w:r>
+      <w:proofErr w:type="spellEnd"/>
+      <w:r>
+        <w:rPr>
+          <w:b/>
+          <w:bCs/>
+          <w:lang w:val="en-CA"/>
+        </w:rPr>
+        <w:t xml:space="preserve"> Repo:</w:t>
+      </w:r>
+    </w:p>
+    <w:p>
+      <w:pPr>
+        <w:rPr>
+          <w:lang w:val="en-CA"/>
+        </w:rPr>
+      </w:pPr>
+      <w:hyperlink r:id="rId5" w:history="1">
+        <w:r>
+          <w:rPr>
+            <w:rStyle w:val="Hyperlink"/>
+            <w:lang w:val="en-CA"/>
+          </w:rPr>
+          <w:t>https://github.com/melodyy0128/BU2023SPR-CS501/tree/master/week4/Assignment4-Q2-CriminalIntent</w:t>
+        </w:r>
+      </w:hyperlink>
+    </w:p>
+    <w:p>
+      <w:pPr>
+        <w:rPr>
+          <w:b/>
+          <w:bCs/>
+          <w:lang w:val="en-CA"/>
+        </w:rPr>
+      </w:pPr>
+    </w:p>
+    <w:p>
+      <w:pPr>
+        <w:rPr>
+          <w:b/>
+          <w:bCs/>
+          <w:lang w:val="en-CA"/>
+        </w:rPr>
+      </w:pPr>
+      <w:r>
+        <w:rPr>
+          <w:b/>
+          <w:bCs/>
+          <w:lang w:val="en-CA"/>
+        </w:rPr>
+        <w:t>Video Links:</w:t>
+      </w:r>
+    </w:p>
     <w:p/>
     <w:p/>
     <w:p>
@@ -372,31 +440,61 @@
         <w:t>(TEAM)</w:t>
       </w:r>
       <w:r>
+        <w:t xml:space="preserve"> Create a Hangman Game. Target both a Portrait and Landscape views as shown below.  This is a design challenge as well, so please make design choices on your own, </w:t>
+      </w:r>
+      <w:r>
+        <w:lastRenderedPageBreak/>
+        <w:t>(</w:t>
+      </w:r>
+      <w:proofErr w:type="spellStart"/>
+      <w:r>
+        <w:t>eg.</w:t>
+      </w:r>
+      <w:proofErr w:type="spellEnd"/>
+      <w:r>
+        <w:t xml:space="preserve">,- how to render the hangman stick figure, how to tell the user they won or lost, etc.)  Your game should be able to run at least one complete game and handle both winning and losing, no scoring is necessary.  Include a "New Game" Button which will reset the current game and start a new and different game when clicked.  </w:t>
+      </w:r>
+    </w:p>
+    <w:p>
+      <w:pPr>
+        <w:pStyle w:val="ListParagraph"/>
+      </w:pPr>
+    </w:p>
+    <w:p>
+      <w:pPr>
+        <w:ind w:left="720"/>
+      </w:pPr>
+      <w:r>
+        <w:t>Your game must remember state when rotating!</w:t>
+      </w:r>
+    </w:p>
+    <w:p>
+      <w:pPr>
+        <w:ind w:left="720"/>
+      </w:pPr>
+    </w:p>
+    <w:p>
+      <w:pPr>
+        <w:ind w:left="720"/>
+      </w:pPr>
+      <w:r>
+        <w:t>Hard code the words for the game, but randomly present different words when run.  Ensure the maximum length of any word is 6 characters.  This will simplify rendering the word on the screen.</w:t>
+      </w:r>
+    </w:p>
+    <w:p>
+      <w:pPr>
+        <w:ind w:left="720"/>
+      </w:pPr>
+      <w:r>
         <w:t xml:space="preserve"> </w:t>
       </w:r>
-      <w:r>
-        <w:t>Create a Hangman Game. Target both a Portrait and Landscape views as shown below.  This is a design challenge as well, so please make design choices on your own, (</w:t>
-      </w:r>
-      <w:proofErr w:type="spellStart"/>
-      <w:r>
-        <w:t>eg.</w:t>
-      </w:r>
-      <w:proofErr w:type="spellEnd"/>
-      <w:r>
-        <w:t xml:space="preserve">,- how to render the hangman stick figure, how to tell the user they won or lost, etc.)  Your game should be able to run at least one complete game and handle both winning and losing, no scoring is necessary.  Include a "New Game" Button which will reset the current game and start a new and different game when clicked.  </w:t>
-      </w:r>
-    </w:p>
-    <w:p>
-      <w:pPr>
-        <w:pStyle w:val="ListParagraph"/>
-      </w:pPr>
     </w:p>
     <w:p>
       <w:pPr>
         <w:ind w:left="720"/>
       </w:pPr>
       <w:r>
-        <w:t>Your game must remember state when rotating!</w:t>
+        <w:t xml:space="preserve">Panel 1: Contains a "Choose the letter" set of buttons.  Provide a menu of letters, just use buttons.  Be sure to disable the button after it's been selected. </w:t>
       </w:r>
     </w:p>
     <w:p>
@@ -409,39 +507,7 @@
         <w:ind w:left="720"/>
       </w:pPr>
       <w:r>
-        <w:t>Hard code the words for the game, but randomly present different words when run.  Ensure the maximum length of any word is 6 characters.  This will simplify rendering the word on the screen.</w:t>
-      </w:r>
-    </w:p>
-    <w:p>
-      <w:pPr>
-        <w:ind w:left="720"/>
-      </w:pPr>
-      <w:r>
-        <w:t xml:space="preserve"> </w:t>
-      </w:r>
-    </w:p>
-    <w:p>
-      <w:pPr>
-        <w:ind w:left="720"/>
-      </w:pPr>
-      <w:r>
-        <w:t xml:space="preserve">Panel 1: Contains a "Choose the letter" set of buttons.  Provide a menu of letters, just use buttons.  Be sure to disable the button after it's been selected. </w:t>
-      </w:r>
-    </w:p>
-    <w:p>
-      <w:pPr>
-        <w:ind w:left="720"/>
-      </w:pPr>
-    </w:p>
-    <w:p>
-      <w:pPr>
-        <w:ind w:left="720"/>
-      </w:pPr>
-      <w:r>
-        <w:t>Panel 2: Contains a Hint Button.  Clicking the Hint Button can do several things</w:t>
-      </w:r>
-      <w:r>
-        <w:t>:</w:t>
+        <w:t>Panel 2: Contains a Hint Button.  Clicking the Hint Button can do several things:</w:t>
       </w:r>
     </w:p>
     <w:p>
@@ -568,6 +634,7 @@
         <w:rPr>
           <w:noProof/>
         </w:rPr>
+        <w:lastRenderedPageBreak/>
         <w:drawing>
           <wp:inline distT="0" distB="0" distL="0" distR="0" wp14:anchorId="7BB1106E" wp14:editId="52D03576">
             <wp:extent cx="3670725" cy="1321287"/>
@@ -582,7 +649,7 @@
                     <pic:cNvPicPr/>
                   </pic:nvPicPr>
                   <pic:blipFill>
-                    <a:blip r:embed="rId5"/>
+                    <a:blip r:embed="rId6"/>
                     <a:stretch>
                       <a:fillRect/>
                     </a:stretch>
@@ -623,7 +690,7 @@
                     <pic:cNvPicPr/>
                   </pic:nvPicPr>
                   <pic:blipFill>
-                    <a:blip r:embed="rId6"/>
+                    <a:blip r:embed="rId7"/>
                     <a:stretch>
                       <a:fillRect/>
                     </a:stretch>
@@ -651,6 +718,75 @@
     </w:p>
     <w:p>
       <w:pPr>
+        <w:rPr>
+          <w:b/>
+          <w:bCs/>
+          <w:lang w:val="en-CA"/>
+        </w:rPr>
+      </w:pPr>
+      <w:proofErr w:type="spellStart"/>
+      <w:r>
+        <w:rPr>
+          <w:b/>
+          <w:bCs/>
+          <w:lang w:val="en-CA"/>
+        </w:rPr>
+        <w:t>Github</w:t>
+      </w:r>
+      <w:proofErr w:type="spellEnd"/>
+      <w:r>
+        <w:rPr>
+          <w:b/>
+          <w:bCs/>
+          <w:lang w:val="en-CA"/>
+        </w:rPr>
+        <w:t xml:space="preserve"> Repo:</w:t>
+      </w:r>
+    </w:p>
+    <w:p>
+      <w:pPr>
+        <w:rPr>
+          <w:lang w:val="en-CA"/>
+        </w:rPr>
+      </w:pPr>
+      <w:hyperlink r:id="rId8" w:history="1">
+        <w:r>
+          <w:rPr>
+            <w:rStyle w:val="Hyperlink"/>
+            <w:lang w:val="en-CA"/>
+          </w:rPr>
+          <w:t>https://github.com/melodyy0128/BU2023SPR-CS501/tree/master/week4/Hangman</w:t>
+        </w:r>
+      </w:hyperlink>
+    </w:p>
+    <w:p>
+      <w:pPr>
+        <w:rPr>
+          <w:b/>
+          <w:bCs/>
+          <w:lang w:val="en-CA"/>
+        </w:rPr>
+      </w:pPr>
+    </w:p>
+    <w:p>
+      <w:pPr>
+        <w:rPr>
+          <w:b/>
+          <w:bCs/>
+          <w:lang w:val="en-CA"/>
+        </w:rPr>
+      </w:pPr>
+      <w:r>
+        <w:rPr>
+          <w:b/>
+          <w:bCs/>
+          <w:lang w:val="en-CA"/>
+        </w:rPr>
+        <w:t>Video Links:</w:t>
+      </w:r>
+    </w:p>
+    <w:p>
+      <w:pPr>
         <w:ind w:left="720"/>
       </w:pPr>
     </w:p>
@@ -668,7 +804,6 @@
         </w:numPr>
       </w:pPr>
       <w:r>
-        <w:lastRenderedPageBreak/>
         <w:t xml:space="preserve">(Team) Project proposal. Submit a proposal for what your semester project app will do. </w:t>
       </w:r>
     </w:p>
@@ -766,13 +901,8 @@
         </w:numPr>
       </w:pPr>
       <w:r>
-        <w:t xml:space="preserve">Examples of APIs </w:t>
-      </w:r>
-      <w:proofErr w:type="gramStart"/>
-      <w:r>
-        <w:t>are</w:t>
-      </w:r>
-      <w:proofErr w:type="gramEnd"/>
+        <w:t>Examples of APIs are</w:t>
+      </w:r>
     </w:p>
     <w:p>
       <w:pPr>
@@ -815,13 +945,8 @@
         </w:numPr>
       </w:pPr>
       <w:r>
-        <w:t xml:space="preserve">Pull JSON data from Amazon or eBay or </w:t>
-      </w:r>
-      <w:proofErr w:type="gramStart"/>
-      <w:r>
-        <w:t>Walmart</w:t>
-      </w:r>
-      <w:proofErr w:type="gramEnd"/>
+        <w:t>Pull JSON data from Amazon or eBay or Walmart</w:t>
+      </w:r>
     </w:p>
     <w:p>
       <w:pPr>
@@ -847,13 +972,8 @@
         </w:numPr>
       </w:pPr>
       <w:r>
-        <w:t xml:space="preserve">Interact with Fitbit or other fitness tracker </w:t>
-      </w:r>
-      <w:proofErr w:type="gramStart"/>
-      <w:r>
-        <w:t>AP</w:t>
-      </w:r>
-      <w:proofErr w:type="gramEnd"/>
+        <w:t>Interact with Fitbit or other fitness tracker AP</w:t>
+      </w:r>
     </w:p>
     <w:p>
       <w:pPr>
@@ -864,13 +984,8 @@
         </w:numPr>
       </w:pPr>
       <w:r>
-        <w:t xml:space="preserve">Interact with Spotify's API to play </w:t>
-      </w:r>
-      <w:proofErr w:type="gramStart"/>
-      <w:r>
-        <w:t>music</w:t>
-      </w:r>
-      <w:proofErr w:type="gramEnd"/>
+        <w:t>Interact with Spotify's API to play music</w:t>
+      </w:r>
     </w:p>
     <w:p>
       <w:pPr>
@@ -884,12 +999,10 @@
         <w:t xml:space="preserve">Interact with payment services like </w:t>
       </w:r>
       <w:proofErr w:type="spellStart"/>
-      <w:proofErr w:type="gramStart"/>
       <w:r>
         <w:t>PayU</w:t>
       </w:r>
       <w:proofErr w:type="spellEnd"/>
-      <w:proofErr w:type="gramEnd"/>
     </w:p>
     <w:p>
       <w:pPr>
@@ -948,6 +1061,1858 @@
     <w:p/>
     <w:p>
       <w:pPr>
+        <w:rPr>
+          <w:rFonts w:ascii="Times New Roman" w:eastAsia="Times New Roman" w:hAnsi="Times New Roman" w:cs="Times New Roman"/>
+          <w:kern w:val="0"/>
+          <w:lang w:eastAsia="zh-CN"/>
+          <w14:ligatures w14:val="none"/>
+        </w:rPr>
+      </w:pPr>
+      <w:r>
+        <w:rPr>
+          <w:rFonts w:ascii="Arial" w:eastAsia="Times New Roman" w:hAnsi="Arial" w:cs="Arial"/>
+          <w:b/>
+          <w:bCs/>
+          <w:color w:val="000000"/>
+          <w:kern w:val="0"/>
+          <w:sz w:val="22"/>
+          <w:szCs w:val="22"/>
+          <w:lang w:eastAsia="zh-CN"/>
+          <w14:ligatures w14:val="none"/>
+        </w:rPr>
+        <w:t>Name</w:t>
+      </w:r>
+      <w:r>
+        <w:rPr>
+          <w:rFonts w:ascii="Arial" w:eastAsia="Times New Roman" w:hAnsi="Arial" w:cs="Arial"/>
+          <w:color w:val="000000"/>
+          <w:kern w:val="0"/>
+          <w:sz w:val="22"/>
+          <w:szCs w:val="22"/>
+          <w:lang w:eastAsia="zh-CN"/>
+          <w14:ligatures w14:val="none"/>
+        </w:rPr>
+        <w:t>: Pop Up Trip</w:t>
+      </w:r>
+    </w:p>
+    <w:p>
+      <w:pPr>
+        <w:rPr>
+          <w:rFonts w:ascii="Times New Roman" w:eastAsia="Times New Roman" w:hAnsi="Times New Roman" w:cs="Times New Roman"/>
+          <w:kern w:val="0"/>
+          <w:lang w:eastAsia="zh-CN"/>
+          <w14:ligatures w14:val="none"/>
+        </w:rPr>
+      </w:pPr>
+      <w:r>
+        <w:rPr>
+          <w:rFonts w:ascii="Arial" w:eastAsia="Times New Roman" w:hAnsi="Arial" w:cs="Arial"/>
+          <w:b/>
+          <w:bCs/>
+          <w:color w:val="000000"/>
+          <w:kern w:val="0"/>
+          <w:sz w:val="22"/>
+          <w:szCs w:val="22"/>
+          <w:lang w:eastAsia="zh-CN"/>
+          <w14:ligatures w14:val="none"/>
+        </w:rPr>
+        <w:t>Purpose</w:t>
+      </w:r>
+      <w:r>
+        <w:rPr>
+          <w:rFonts w:ascii="Arial" w:eastAsia="Times New Roman" w:hAnsi="Arial" w:cs="Arial"/>
+          <w:color w:val="000000"/>
+          <w:kern w:val="0"/>
+          <w:sz w:val="22"/>
+          <w:szCs w:val="22"/>
+          <w:lang w:eastAsia="zh-CN"/>
+          <w14:ligatures w14:val="none"/>
+        </w:rPr>
+        <w:t>: </w:t>
+      </w:r>
+    </w:p>
+    <w:p>
+      <w:pPr>
+        <w:numPr>
+          <w:ilvl w:val="0"/>
+          <w:numId w:val="22"/>
+        </w:numPr>
+        <w:textAlignment w:val="baseline"/>
+        <w:rPr>
+          <w:rFonts w:ascii="Arial" w:eastAsia="Times New Roman" w:hAnsi="Arial" w:cs="Arial"/>
+          <w:color w:val="000000"/>
+          <w:kern w:val="0"/>
+          <w:sz w:val="22"/>
+          <w:szCs w:val="22"/>
+          <w:lang w:eastAsia="zh-CN"/>
+          <w14:ligatures w14:val="none"/>
+        </w:rPr>
+      </w:pPr>
+      <w:r>
+        <w:rPr>
+          <w:rFonts w:ascii="Arial" w:eastAsia="Times New Roman" w:hAnsi="Arial" w:cs="Arial"/>
+          <w:color w:val="000000"/>
+          <w:kern w:val="0"/>
+          <w:sz w:val="22"/>
+          <w:szCs w:val="22"/>
+          <w:lang w:eastAsia="zh-CN"/>
+          <w14:ligatures w14:val="none"/>
+        </w:rPr>
+        <w:t xml:space="preserve">Suggests places to visit that are along the route that the user goes on. Trips don’t have to be planned purposely ahead of </w:t>
+      </w:r>
+      <w:proofErr w:type="gramStart"/>
+      <w:r>
+        <w:rPr>
+          <w:rFonts w:ascii="Arial" w:eastAsia="Times New Roman" w:hAnsi="Arial" w:cs="Arial"/>
+          <w:color w:val="000000"/>
+          <w:kern w:val="0"/>
+          <w:sz w:val="22"/>
+          <w:szCs w:val="22"/>
+          <w:lang w:eastAsia="zh-CN"/>
+          <w14:ligatures w14:val="none"/>
+        </w:rPr>
+        <w:t>time,</w:t>
+      </w:r>
+      <w:proofErr w:type="gramEnd"/>
+      <w:r>
+        <w:rPr>
+          <w:rFonts w:ascii="Arial" w:eastAsia="Times New Roman" w:hAnsi="Arial" w:cs="Arial"/>
+          <w:color w:val="000000"/>
+          <w:kern w:val="0"/>
+          <w:sz w:val="22"/>
+          <w:szCs w:val="22"/>
+          <w:lang w:eastAsia="zh-CN"/>
+          <w14:ligatures w14:val="none"/>
+        </w:rPr>
+        <w:t xml:space="preserve"> they can just pop up along the way!</w:t>
+      </w:r>
+    </w:p>
+    <w:p>
+      <w:pPr>
+        <w:ind w:left="720"/>
+        <w:rPr>
+          <w:rFonts w:ascii="Times New Roman" w:eastAsia="Times New Roman" w:hAnsi="Times New Roman" w:cs="Times New Roman"/>
+          <w:kern w:val="0"/>
+          <w:lang w:eastAsia="zh-CN"/>
+          <w14:ligatures w14:val="none"/>
+        </w:rPr>
+      </w:pPr>
+      <w:proofErr w:type="gramStart"/>
+      <w:r>
+        <w:rPr>
+          <w:rFonts w:ascii="Arial" w:eastAsia="Times New Roman" w:hAnsi="Arial" w:cs="Arial"/>
+          <w:color w:val="000000"/>
+          <w:kern w:val="0"/>
+          <w:sz w:val="22"/>
+          <w:szCs w:val="22"/>
+          <w:u w:val="single"/>
+          <w:lang w:eastAsia="zh-CN"/>
+          <w14:ligatures w14:val="none"/>
+        </w:rPr>
+        <w:lastRenderedPageBreak/>
+        <w:t>E.g.</w:t>
+      </w:r>
+      <w:proofErr w:type="gramEnd"/>
+      <w:r>
+        <w:rPr>
+          <w:rFonts w:ascii="Arial" w:eastAsia="Times New Roman" w:hAnsi="Arial" w:cs="Arial"/>
+          <w:color w:val="000000"/>
+          <w:kern w:val="0"/>
+          <w:sz w:val="22"/>
+          <w:szCs w:val="22"/>
+          <w:lang w:eastAsia="zh-CN"/>
+          <w14:ligatures w14:val="none"/>
+        </w:rPr>
+        <w:t xml:space="preserve"> from my home to Boston University, the app will suggest places that might be of interest to me that are along the way.</w:t>
+      </w:r>
+    </w:p>
+    <w:p>
+      <w:pPr>
+        <w:numPr>
+          <w:ilvl w:val="0"/>
+          <w:numId w:val="23"/>
+        </w:numPr>
+        <w:textAlignment w:val="baseline"/>
+        <w:rPr>
+          <w:rFonts w:ascii="Arial" w:eastAsia="Times New Roman" w:hAnsi="Arial" w:cs="Arial"/>
+          <w:color w:val="000000"/>
+          <w:kern w:val="0"/>
+          <w:sz w:val="22"/>
+          <w:szCs w:val="22"/>
+          <w:lang w:eastAsia="zh-CN"/>
+          <w14:ligatures w14:val="none"/>
+        </w:rPr>
+      </w:pPr>
+      <w:r>
+        <w:rPr>
+          <w:rFonts w:ascii="Arial" w:eastAsia="Times New Roman" w:hAnsi="Arial" w:cs="Arial"/>
+          <w:color w:val="000000"/>
+          <w:kern w:val="0"/>
+          <w:sz w:val="22"/>
+          <w:szCs w:val="22"/>
+          <w:lang w:eastAsia="zh-CN"/>
+          <w14:ligatures w14:val="none"/>
+        </w:rPr>
+        <w:t xml:space="preserve">Suggests places to explore in the vicinity of the current location that are suitable for the user </w:t>
+      </w:r>
+      <w:proofErr w:type="gramStart"/>
+      <w:r>
+        <w:rPr>
+          <w:rFonts w:ascii="Arial" w:eastAsia="Times New Roman" w:hAnsi="Arial" w:cs="Arial"/>
+          <w:color w:val="000000"/>
+          <w:kern w:val="0"/>
+          <w:sz w:val="22"/>
+          <w:szCs w:val="22"/>
+          <w:lang w:eastAsia="zh-CN"/>
+          <w14:ligatures w14:val="none"/>
+        </w:rPr>
+        <w:t>e.g.</w:t>
+      </w:r>
+      <w:proofErr w:type="gramEnd"/>
+      <w:r>
+        <w:rPr>
+          <w:rFonts w:ascii="Arial" w:eastAsia="Times New Roman" w:hAnsi="Arial" w:cs="Arial"/>
+          <w:color w:val="000000"/>
+          <w:kern w:val="0"/>
+          <w:sz w:val="22"/>
+          <w:szCs w:val="22"/>
+          <w:lang w:eastAsia="zh-CN"/>
+          <w14:ligatures w14:val="none"/>
+        </w:rPr>
+        <w:t xml:space="preserve"> elderly, families who may not have a destination in mind or just want something close to their current location as they may not want to travel much.</w:t>
+      </w:r>
+    </w:p>
+    <w:p>
+      <w:pPr>
+        <w:numPr>
+          <w:ilvl w:val="0"/>
+          <w:numId w:val="23"/>
+        </w:numPr>
+        <w:textAlignment w:val="baseline"/>
+        <w:rPr>
+          <w:rFonts w:ascii="Arial" w:eastAsia="Times New Roman" w:hAnsi="Arial" w:cs="Arial"/>
+          <w:color w:val="000000"/>
+          <w:kern w:val="0"/>
+          <w:sz w:val="22"/>
+          <w:szCs w:val="22"/>
+          <w:lang w:eastAsia="zh-CN"/>
+          <w14:ligatures w14:val="none"/>
+        </w:rPr>
+      </w:pPr>
+      <w:r>
+        <w:rPr>
+          <w:rFonts w:ascii="Arial" w:eastAsia="Times New Roman" w:hAnsi="Arial" w:cs="Arial"/>
+          <w:color w:val="000000"/>
+          <w:kern w:val="0"/>
+          <w:sz w:val="22"/>
+          <w:szCs w:val="22"/>
+          <w:lang w:eastAsia="zh-CN"/>
+          <w14:ligatures w14:val="none"/>
+        </w:rPr>
+        <w:t>Social media features:</w:t>
+      </w:r>
+    </w:p>
+    <w:p>
+      <w:pPr>
+        <w:numPr>
+          <w:ilvl w:val="1"/>
+          <w:numId w:val="24"/>
+        </w:numPr>
+        <w:textAlignment w:val="baseline"/>
+        <w:rPr>
+          <w:rFonts w:ascii="Arial" w:eastAsia="Times New Roman" w:hAnsi="Arial" w:cs="Arial"/>
+          <w:color w:val="000000"/>
+          <w:kern w:val="0"/>
+          <w:sz w:val="22"/>
+          <w:szCs w:val="22"/>
+          <w:lang w:eastAsia="zh-CN"/>
+          <w14:ligatures w14:val="none"/>
+        </w:rPr>
+      </w:pPr>
+      <w:r>
+        <w:rPr>
+          <w:rFonts w:ascii="Arial" w:eastAsia="Times New Roman" w:hAnsi="Arial" w:cs="Arial"/>
+          <w:color w:val="000000"/>
+          <w:kern w:val="0"/>
+          <w:sz w:val="22"/>
+          <w:szCs w:val="22"/>
+          <w:lang w:eastAsia="zh-CN"/>
+          <w14:ligatures w14:val="none"/>
+        </w:rPr>
+        <w:t>Users can add their friends on the app</w:t>
+      </w:r>
+    </w:p>
+    <w:p>
+      <w:pPr>
+        <w:numPr>
+          <w:ilvl w:val="1"/>
+          <w:numId w:val="24"/>
+        </w:numPr>
+        <w:textAlignment w:val="baseline"/>
+        <w:rPr>
+          <w:rFonts w:ascii="Arial" w:eastAsia="Times New Roman" w:hAnsi="Arial" w:cs="Arial"/>
+          <w:color w:val="000000"/>
+          <w:kern w:val="0"/>
+          <w:sz w:val="22"/>
+          <w:szCs w:val="22"/>
+          <w:lang w:eastAsia="zh-CN"/>
+          <w14:ligatures w14:val="none"/>
+        </w:rPr>
+      </w:pPr>
+      <w:r>
+        <w:rPr>
+          <w:rFonts w:ascii="Arial" w:eastAsia="Times New Roman" w:hAnsi="Arial" w:cs="Arial"/>
+          <w:color w:val="000000"/>
+          <w:kern w:val="0"/>
+          <w:sz w:val="22"/>
+          <w:szCs w:val="22"/>
+          <w:lang w:eastAsia="zh-CN"/>
+          <w14:ligatures w14:val="none"/>
+        </w:rPr>
+        <w:t>Users can post their trip plan, trip pictures on the app, friends of the user can see the trip, and react to it, including like, comment, and request to join</w:t>
+      </w:r>
+    </w:p>
+    <w:p>
+      <w:pPr>
+        <w:numPr>
+          <w:ilvl w:val="1"/>
+          <w:numId w:val="24"/>
+        </w:numPr>
+        <w:textAlignment w:val="baseline"/>
+        <w:rPr>
+          <w:rFonts w:ascii="Arial" w:eastAsia="Times New Roman" w:hAnsi="Arial" w:cs="Arial"/>
+          <w:color w:val="000000"/>
+          <w:kern w:val="0"/>
+          <w:sz w:val="22"/>
+          <w:szCs w:val="22"/>
+          <w:lang w:eastAsia="zh-CN"/>
+          <w14:ligatures w14:val="none"/>
+        </w:rPr>
+      </w:pPr>
+      <w:r>
+        <w:rPr>
+          <w:rFonts w:ascii="Arial" w:eastAsia="Times New Roman" w:hAnsi="Arial" w:cs="Arial"/>
+          <w:color w:val="000000"/>
+          <w:kern w:val="0"/>
+          <w:sz w:val="22"/>
+          <w:szCs w:val="22"/>
+          <w:lang w:eastAsia="zh-CN"/>
+          <w14:ligatures w14:val="none"/>
+        </w:rPr>
+        <w:t>Users can discover people around them to see what their trip plans are</w:t>
+      </w:r>
+    </w:p>
+    <w:p>
+      <w:pPr>
+        <w:rPr>
+          <w:rFonts w:ascii="Times New Roman" w:eastAsia="Times New Roman" w:hAnsi="Times New Roman" w:cs="Times New Roman"/>
+          <w:kern w:val="0"/>
+          <w:lang w:eastAsia="zh-CN"/>
+          <w14:ligatures w14:val="none"/>
+        </w:rPr>
+      </w:pPr>
+    </w:p>
+    <w:p>
+      <w:pPr>
+        <w:rPr>
+          <w:rFonts w:ascii="Times New Roman" w:eastAsia="Times New Roman" w:hAnsi="Times New Roman" w:cs="Times New Roman"/>
+          <w:kern w:val="0"/>
+          <w:lang w:eastAsia="zh-CN"/>
+          <w14:ligatures w14:val="none"/>
+        </w:rPr>
+      </w:pPr>
+      <w:r>
+        <w:rPr>
+          <w:rFonts w:ascii="Arial" w:eastAsia="Times New Roman" w:hAnsi="Arial" w:cs="Arial"/>
+          <w:b/>
+          <w:bCs/>
+          <w:color w:val="000000"/>
+          <w:kern w:val="0"/>
+          <w:sz w:val="22"/>
+          <w:szCs w:val="22"/>
+          <w:lang w:eastAsia="zh-CN"/>
+          <w14:ligatures w14:val="none"/>
+        </w:rPr>
+        <w:t>Scenarios</w:t>
+      </w:r>
+      <w:r>
+        <w:rPr>
+          <w:rFonts w:ascii="Arial" w:eastAsia="Times New Roman" w:hAnsi="Arial" w:cs="Arial"/>
+          <w:color w:val="000000"/>
+          <w:kern w:val="0"/>
+          <w:sz w:val="22"/>
+          <w:szCs w:val="22"/>
+          <w:lang w:eastAsia="zh-CN"/>
+          <w14:ligatures w14:val="none"/>
+        </w:rPr>
+        <w:t>:</w:t>
+      </w:r>
+    </w:p>
+    <w:p>
+      <w:pPr>
+        <w:numPr>
+          <w:ilvl w:val="0"/>
+          <w:numId w:val="25"/>
+        </w:numPr>
+        <w:textAlignment w:val="baseline"/>
+        <w:rPr>
+          <w:rFonts w:ascii="Arial" w:eastAsia="Times New Roman" w:hAnsi="Arial" w:cs="Arial"/>
+          <w:color w:val="000000"/>
+          <w:kern w:val="0"/>
+          <w:sz w:val="22"/>
+          <w:szCs w:val="22"/>
+          <w:lang w:eastAsia="zh-CN"/>
+          <w14:ligatures w14:val="none"/>
+        </w:rPr>
+      </w:pPr>
+      <w:r>
+        <w:rPr>
+          <w:rFonts w:ascii="Arial" w:eastAsia="Times New Roman" w:hAnsi="Arial" w:cs="Arial"/>
+          <w:color w:val="000000"/>
+          <w:kern w:val="0"/>
+          <w:sz w:val="22"/>
+          <w:szCs w:val="22"/>
+          <w:lang w:eastAsia="zh-CN"/>
+          <w14:ligatures w14:val="none"/>
+        </w:rPr>
+        <w:t>As a tourist, I want to visit various places that I am interested in while I am traveling from one place to another so that I can explore as many places as possible.</w:t>
+      </w:r>
+    </w:p>
+    <w:p>
+      <w:pPr>
+        <w:numPr>
+          <w:ilvl w:val="0"/>
+          <w:numId w:val="25"/>
+        </w:numPr>
+        <w:textAlignment w:val="baseline"/>
+        <w:rPr>
+          <w:rFonts w:ascii="Arial" w:eastAsia="Times New Roman" w:hAnsi="Arial" w:cs="Arial"/>
+          <w:color w:val="000000"/>
+          <w:kern w:val="0"/>
+          <w:sz w:val="22"/>
+          <w:szCs w:val="22"/>
+          <w:lang w:eastAsia="zh-CN"/>
+          <w14:ligatures w14:val="none"/>
+        </w:rPr>
+      </w:pPr>
+      <w:r>
+        <w:rPr>
+          <w:rFonts w:ascii="Arial" w:eastAsia="Times New Roman" w:hAnsi="Arial" w:cs="Arial"/>
+          <w:color w:val="000000"/>
+          <w:kern w:val="0"/>
+          <w:sz w:val="22"/>
+          <w:szCs w:val="22"/>
+          <w:lang w:eastAsia="zh-CN"/>
+          <w14:ligatures w14:val="none"/>
+        </w:rPr>
+        <w:t>As a student/working adult, I want to explore hidden gems and various interesting places that I did not know about on my daily route to school/work so that I can get to know the area I am in more and post my explorations on social media.</w:t>
+      </w:r>
+    </w:p>
+    <w:p>
+      <w:pPr>
+        <w:numPr>
+          <w:ilvl w:val="0"/>
+          <w:numId w:val="25"/>
+        </w:numPr>
+        <w:textAlignment w:val="baseline"/>
+        <w:rPr>
+          <w:rFonts w:ascii="Arial" w:eastAsia="Times New Roman" w:hAnsi="Arial" w:cs="Arial"/>
+          <w:color w:val="000000"/>
+          <w:kern w:val="0"/>
+          <w:sz w:val="22"/>
+          <w:szCs w:val="22"/>
+          <w:lang w:eastAsia="zh-CN"/>
+          <w14:ligatures w14:val="none"/>
+        </w:rPr>
+      </w:pPr>
+      <w:r>
+        <w:rPr>
+          <w:rFonts w:ascii="Arial" w:eastAsia="Times New Roman" w:hAnsi="Arial" w:cs="Arial"/>
+          <w:color w:val="000000"/>
+          <w:kern w:val="0"/>
+          <w:sz w:val="22"/>
+          <w:szCs w:val="22"/>
+          <w:lang w:eastAsia="zh-CN"/>
+          <w14:ligatures w14:val="none"/>
+        </w:rPr>
+        <w:t>As a parent, I want to get suggestions on activities or places I can take my children to during the weekend within our neighborhood so that we can hang out as a family in new places and keep the children occupied.</w:t>
+      </w:r>
+    </w:p>
+    <w:p>
+      <w:pPr>
+        <w:numPr>
+          <w:ilvl w:val="0"/>
+          <w:numId w:val="25"/>
+        </w:numPr>
+        <w:textAlignment w:val="baseline"/>
+        <w:rPr>
+          <w:rFonts w:ascii="Arial" w:eastAsia="Times New Roman" w:hAnsi="Arial" w:cs="Arial"/>
+          <w:color w:val="000000"/>
+          <w:kern w:val="0"/>
+          <w:sz w:val="22"/>
+          <w:szCs w:val="22"/>
+          <w:lang w:eastAsia="zh-CN"/>
+          <w14:ligatures w14:val="none"/>
+        </w:rPr>
+      </w:pPr>
+      <w:r>
+        <w:rPr>
+          <w:rFonts w:ascii="Arial" w:eastAsia="Times New Roman" w:hAnsi="Arial" w:cs="Arial"/>
+          <w:color w:val="000000"/>
+          <w:kern w:val="0"/>
+          <w:sz w:val="22"/>
+          <w:szCs w:val="22"/>
+          <w:lang w:eastAsia="zh-CN"/>
+          <w14:ligatures w14:val="none"/>
+        </w:rPr>
+        <w:t>As a teenager traveling to an area for holiday, I want to visit the cool spots I did not know about while on my way to a location that I had planned to visit so that I can explore more than the average tourist and post it on social media.</w:t>
+      </w:r>
+    </w:p>
+    <w:p>
+      <w:pPr>
+        <w:numPr>
+          <w:ilvl w:val="0"/>
+          <w:numId w:val="25"/>
+        </w:numPr>
+        <w:textAlignment w:val="baseline"/>
+        <w:rPr>
+          <w:rFonts w:ascii="Arial" w:eastAsia="Times New Roman" w:hAnsi="Arial" w:cs="Arial"/>
+          <w:color w:val="000000"/>
+          <w:kern w:val="0"/>
+          <w:sz w:val="22"/>
+          <w:szCs w:val="22"/>
+          <w:lang w:eastAsia="zh-CN"/>
+          <w14:ligatures w14:val="none"/>
+        </w:rPr>
+      </w:pPr>
+      <w:r>
+        <w:rPr>
+          <w:rFonts w:ascii="Arial" w:eastAsia="Times New Roman" w:hAnsi="Arial" w:cs="Arial"/>
+          <w:color w:val="000000"/>
+          <w:kern w:val="0"/>
+          <w:sz w:val="22"/>
+          <w:szCs w:val="22"/>
+          <w:lang w:eastAsia="zh-CN"/>
+          <w14:ligatures w14:val="none"/>
+        </w:rPr>
+        <w:t>As a couple traveling to an area for a holiday/honeymoon, I want to explore quaint cafes and various places that are suitable for dates so that I can go on dates and enjoy quality time with my significant other.</w:t>
+      </w:r>
+    </w:p>
+    <w:p>
+      <w:pPr>
+        <w:numPr>
+          <w:ilvl w:val="0"/>
+          <w:numId w:val="25"/>
+        </w:numPr>
+        <w:textAlignment w:val="baseline"/>
+        <w:rPr>
+          <w:rFonts w:ascii="Arial" w:eastAsia="Times New Roman" w:hAnsi="Arial" w:cs="Arial"/>
+          <w:color w:val="000000"/>
+          <w:kern w:val="0"/>
+          <w:sz w:val="22"/>
+          <w:szCs w:val="22"/>
+          <w:lang w:eastAsia="zh-CN"/>
+          <w14:ligatures w14:val="none"/>
+        </w:rPr>
+      </w:pPr>
+      <w:r>
+        <w:rPr>
+          <w:rFonts w:ascii="Arial" w:eastAsia="Times New Roman" w:hAnsi="Arial" w:cs="Arial"/>
+          <w:color w:val="000000"/>
+          <w:kern w:val="0"/>
+          <w:sz w:val="22"/>
+          <w:szCs w:val="22"/>
+          <w:lang w:eastAsia="zh-CN"/>
+          <w14:ligatures w14:val="none"/>
+        </w:rPr>
+        <w:t xml:space="preserve">As a user of the app, I want to be able to control the type of suggestions I receive, </w:t>
+      </w:r>
+      <w:proofErr w:type="gramStart"/>
+      <w:r>
+        <w:rPr>
+          <w:rFonts w:ascii="Arial" w:eastAsia="Times New Roman" w:hAnsi="Arial" w:cs="Arial"/>
+          <w:color w:val="000000"/>
+          <w:kern w:val="0"/>
+          <w:sz w:val="22"/>
+          <w:szCs w:val="22"/>
+          <w:lang w:eastAsia="zh-CN"/>
+          <w14:ligatures w14:val="none"/>
+        </w:rPr>
+        <w:t>e.g.</w:t>
+      </w:r>
+      <w:proofErr w:type="gramEnd"/>
+      <w:r>
+        <w:rPr>
+          <w:rFonts w:ascii="Arial" w:eastAsia="Times New Roman" w:hAnsi="Arial" w:cs="Arial"/>
+          <w:color w:val="000000"/>
+          <w:kern w:val="0"/>
+          <w:sz w:val="22"/>
+          <w:szCs w:val="22"/>
+          <w:lang w:eastAsia="zh-CN"/>
+          <w14:ligatures w14:val="none"/>
+        </w:rPr>
+        <w:t xml:space="preserve"> quaint and cozy cafes, fancy restaurants, nature-related places, etc. so that I can get suggestions that I am actually interested in.</w:t>
+      </w:r>
+    </w:p>
+    <w:p>
+      <w:pPr>
+        <w:numPr>
+          <w:ilvl w:val="0"/>
+          <w:numId w:val="25"/>
+        </w:numPr>
+        <w:textAlignment w:val="baseline"/>
+        <w:rPr>
+          <w:rFonts w:ascii="Arial" w:eastAsia="Times New Roman" w:hAnsi="Arial" w:cs="Arial"/>
+          <w:color w:val="000000"/>
+          <w:kern w:val="0"/>
+          <w:sz w:val="22"/>
+          <w:szCs w:val="22"/>
+          <w:lang w:eastAsia="zh-CN"/>
+          <w14:ligatures w14:val="none"/>
+        </w:rPr>
+      </w:pPr>
+      <w:r>
+        <w:rPr>
+          <w:rFonts w:ascii="Arial" w:eastAsia="Times New Roman" w:hAnsi="Arial" w:cs="Arial"/>
+          <w:color w:val="000000"/>
+          <w:kern w:val="0"/>
+          <w:sz w:val="22"/>
+          <w:szCs w:val="22"/>
+          <w:lang w:eastAsia="zh-CN"/>
+          <w14:ligatures w14:val="none"/>
+        </w:rPr>
+        <w:t>As a family traveling to another location on holiday, I want to find family-friendly places we can explore beyond what we have planned while sticking to our route so that we can enjoy ourselves at even more family-friendly places.</w:t>
+      </w:r>
+    </w:p>
+    <w:p>
+      <w:pPr>
+        <w:numPr>
+          <w:ilvl w:val="0"/>
+          <w:numId w:val="25"/>
+        </w:numPr>
+        <w:textAlignment w:val="baseline"/>
+        <w:rPr>
+          <w:rFonts w:ascii="Arial" w:eastAsia="Times New Roman" w:hAnsi="Arial" w:cs="Arial"/>
+          <w:color w:val="000000"/>
+          <w:kern w:val="0"/>
+          <w:sz w:val="22"/>
+          <w:szCs w:val="22"/>
+          <w:lang w:eastAsia="zh-CN"/>
+          <w14:ligatures w14:val="none"/>
+        </w:rPr>
+      </w:pPr>
+      <w:r>
+        <w:rPr>
+          <w:rFonts w:ascii="Arial" w:eastAsia="Times New Roman" w:hAnsi="Arial" w:cs="Arial"/>
+          <w:color w:val="000000"/>
+          <w:kern w:val="0"/>
+          <w:sz w:val="22"/>
+          <w:szCs w:val="22"/>
+          <w:lang w:eastAsia="zh-CN"/>
+          <w14:ligatures w14:val="none"/>
+        </w:rPr>
+        <w:t>As an elderly living in the area, I want to find elderly-friendly places to hang out with friends or find new friends so that I can feel less lonely.</w:t>
+      </w:r>
+    </w:p>
+    <w:p>
+      <w:pPr>
+        <w:numPr>
+          <w:ilvl w:val="0"/>
+          <w:numId w:val="25"/>
+        </w:numPr>
+        <w:textAlignment w:val="baseline"/>
+        <w:rPr>
+          <w:rFonts w:ascii="Arial" w:eastAsia="Times New Roman" w:hAnsi="Arial" w:cs="Arial"/>
+          <w:color w:val="000000"/>
+          <w:kern w:val="0"/>
+          <w:sz w:val="22"/>
+          <w:szCs w:val="22"/>
+          <w:lang w:eastAsia="zh-CN"/>
+          <w14:ligatures w14:val="none"/>
+        </w:rPr>
+      </w:pPr>
+      <w:r>
+        <w:rPr>
+          <w:rFonts w:ascii="Arial" w:eastAsia="Times New Roman" w:hAnsi="Arial" w:cs="Arial"/>
+          <w:color w:val="000000"/>
+          <w:kern w:val="0"/>
+          <w:sz w:val="22"/>
+          <w:szCs w:val="22"/>
+          <w:lang w:eastAsia="zh-CN"/>
+          <w14:ligatures w14:val="none"/>
+        </w:rPr>
+        <w:t>As an active social media user, I want to be able to post my journey and the places I have explored on social media applications like Instagram so that I can show my followers where I have been and post about my experiences.</w:t>
+      </w:r>
+    </w:p>
+    <w:p>
+      <w:pPr>
+        <w:numPr>
+          <w:ilvl w:val="0"/>
+          <w:numId w:val="25"/>
+        </w:numPr>
+        <w:textAlignment w:val="baseline"/>
+        <w:rPr>
+          <w:rFonts w:ascii="Arial" w:eastAsia="Times New Roman" w:hAnsi="Arial" w:cs="Arial"/>
+          <w:color w:val="000000"/>
+          <w:kern w:val="0"/>
+          <w:sz w:val="22"/>
+          <w:szCs w:val="22"/>
+          <w:lang w:eastAsia="zh-CN"/>
+          <w14:ligatures w14:val="none"/>
+        </w:rPr>
+      </w:pPr>
+      <w:r>
+        <w:rPr>
+          <w:rFonts w:ascii="Arial" w:eastAsia="Times New Roman" w:hAnsi="Arial" w:cs="Arial"/>
+          <w:color w:val="000000"/>
+          <w:kern w:val="0"/>
+          <w:sz w:val="22"/>
+          <w:szCs w:val="22"/>
+          <w:lang w:eastAsia="zh-CN"/>
+          <w14:ligatures w14:val="none"/>
+        </w:rPr>
+        <w:t>As a general user of the application, I want to be able to add friends so that I can plan a trip with my friends/family before the actual trip.</w:t>
+      </w:r>
+    </w:p>
+    <w:p>
+      <w:pPr>
+        <w:numPr>
+          <w:ilvl w:val="0"/>
+          <w:numId w:val="25"/>
+        </w:numPr>
+        <w:textAlignment w:val="baseline"/>
+        <w:rPr>
+          <w:rFonts w:ascii="Arial" w:eastAsia="Times New Roman" w:hAnsi="Arial" w:cs="Arial"/>
+          <w:color w:val="000000"/>
+          <w:kern w:val="0"/>
+          <w:sz w:val="22"/>
+          <w:szCs w:val="22"/>
+          <w:lang w:eastAsia="zh-CN"/>
+          <w14:ligatures w14:val="none"/>
+        </w:rPr>
+      </w:pPr>
+      <w:r>
+        <w:rPr>
+          <w:rFonts w:ascii="Arial" w:eastAsia="Times New Roman" w:hAnsi="Arial" w:cs="Arial"/>
+          <w:color w:val="000000"/>
+          <w:kern w:val="0"/>
+          <w:sz w:val="22"/>
+          <w:szCs w:val="22"/>
+          <w:lang w:eastAsia="zh-CN"/>
+          <w14:ligatures w14:val="none"/>
+        </w:rPr>
+        <w:t>As a general user of the application, I want to be able to chat with my friends within the app so that it is easier for us to communicate and plan the trip.</w:t>
+      </w:r>
+    </w:p>
+    <w:p>
+      <w:pPr>
+        <w:rPr>
+          <w:rFonts w:ascii="Times New Roman" w:eastAsia="Times New Roman" w:hAnsi="Times New Roman" w:cs="Times New Roman"/>
+          <w:kern w:val="0"/>
+          <w:lang w:eastAsia="zh-CN"/>
+          <w14:ligatures w14:val="none"/>
+        </w:rPr>
+      </w:pPr>
+    </w:p>
+    <w:p>
+      <w:pPr>
+        <w:rPr>
+          <w:rFonts w:ascii="Times New Roman" w:eastAsia="Times New Roman" w:hAnsi="Times New Roman" w:cs="Times New Roman"/>
+          <w:kern w:val="0"/>
+          <w:lang w:eastAsia="zh-CN"/>
+          <w14:ligatures w14:val="none"/>
+        </w:rPr>
+      </w:pPr>
+      <w:r>
+        <w:rPr>
+          <w:rFonts w:ascii="Arial" w:eastAsia="Times New Roman" w:hAnsi="Arial" w:cs="Arial"/>
+          <w:b/>
+          <w:bCs/>
+          <w:color w:val="000000"/>
+          <w:kern w:val="0"/>
+          <w:sz w:val="22"/>
+          <w:szCs w:val="22"/>
+          <w:lang w:eastAsia="zh-CN"/>
+          <w14:ligatures w14:val="none"/>
+        </w:rPr>
+        <w:t>Personas</w:t>
+      </w:r>
+      <w:r>
+        <w:rPr>
+          <w:rFonts w:ascii="Arial" w:eastAsia="Times New Roman" w:hAnsi="Arial" w:cs="Arial"/>
+          <w:color w:val="000000"/>
+          <w:kern w:val="0"/>
+          <w:sz w:val="22"/>
+          <w:szCs w:val="22"/>
+          <w:lang w:eastAsia="zh-CN"/>
+          <w14:ligatures w14:val="none"/>
+        </w:rPr>
+        <w:t>:</w:t>
+      </w:r>
+    </w:p>
+    <w:p>
+      <w:pPr>
+        <w:numPr>
+          <w:ilvl w:val="0"/>
+          <w:numId w:val="26"/>
+        </w:numPr>
+        <w:textAlignment w:val="baseline"/>
+        <w:rPr>
+          <w:rFonts w:ascii="Arial" w:eastAsia="Times New Roman" w:hAnsi="Arial" w:cs="Arial"/>
+          <w:color w:val="000000"/>
+          <w:kern w:val="0"/>
+          <w:sz w:val="22"/>
+          <w:szCs w:val="22"/>
+          <w:lang w:eastAsia="zh-CN"/>
+          <w14:ligatures w14:val="none"/>
+        </w:rPr>
+      </w:pPr>
+      <w:r>
+        <w:rPr>
+          <w:rFonts w:ascii="Arial" w:eastAsia="Times New Roman" w:hAnsi="Arial" w:cs="Arial"/>
+          <w:color w:val="000000"/>
+          <w:kern w:val="0"/>
+          <w:sz w:val="22"/>
+          <w:szCs w:val="22"/>
+          <w:lang w:eastAsia="zh-CN"/>
+          <w14:ligatures w14:val="none"/>
+        </w:rPr>
+        <w:t>Tourists </w:t>
+      </w:r>
+    </w:p>
+    <w:p>
+      <w:pPr>
+        <w:numPr>
+          <w:ilvl w:val="1"/>
+          <w:numId w:val="27"/>
+        </w:numPr>
+        <w:textAlignment w:val="baseline"/>
+        <w:rPr>
+          <w:rFonts w:ascii="Arial" w:eastAsia="Times New Roman" w:hAnsi="Arial" w:cs="Arial"/>
+          <w:color w:val="000000"/>
+          <w:kern w:val="0"/>
+          <w:sz w:val="22"/>
+          <w:szCs w:val="22"/>
+          <w:lang w:eastAsia="zh-CN"/>
+          <w14:ligatures w14:val="none"/>
+        </w:rPr>
+      </w:pPr>
+      <w:r>
+        <w:rPr>
+          <w:rFonts w:ascii="Arial" w:eastAsia="Times New Roman" w:hAnsi="Arial" w:cs="Arial"/>
+          <w:color w:val="000000"/>
+          <w:kern w:val="0"/>
+          <w:sz w:val="22"/>
+          <w:szCs w:val="22"/>
+          <w:lang w:eastAsia="zh-CN"/>
+          <w14:ligatures w14:val="none"/>
+        </w:rPr>
+        <w:t>Teenagers: A high school student who graduates from high school and wants to decide on plan for a graduation trip</w:t>
+      </w:r>
+    </w:p>
+    <w:p>
+      <w:pPr>
+        <w:numPr>
+          <w:ilvl w:val="1"/>
+          <w:numId w:val="27"/>
+        </w:numPr>
+        <w:textAlignment w:val="baseline"/>
+        <w:rPr>
+          <w:rFonts w:ascii="Arial" w:eastAsia="Times New Roman" w:hAnsi="Arial" w:cs="Arial"/>
+          <w:color w:val="000000"/>
+          <w:kern w:val="0"/>
+          <w:sz w:val="22"/>
+          <w:szCs w:val="22"/>
+          <w:lang w:eastAsia="zh-CN"/>
+          <w14:ligatures w14:val="none"/>
+        </w:rPr>
+      </w:pPr>
+      <w:r>
+        <w:rPr>
+          <w:rFonts w:ascii="Arial" w:eastAsia="Times New Roman" w:hAnsi="Arial" w:cs="Arial"/>
+          <w:color w:val="000000"/>
+          <w:kern w:val="0"/>
+          <w:sz w:val="22"/>
+          <w:szCs w:val="22"/>
+          <w:lang w:eastAsia="zh-CN"/>
+          <w14:ligatures w14:val="none"/>
+        </w:rPr>
+        <w:t>Families: A family with a child wants to take the child for his 8th birthday</w:t>
+      </w:r>
+    </w:p>
+    <w:p>
+      <w:pPr>
+        <w:numPr>
+          <w:ilvl w:val="1"/>
+          <w:numId w:val="27"/>
+        </w:numPr>
+        <w:textAlignment w:val="baseline"/>
+        <w:rPr>
+          <w:rFonts w:ascii="Arial" w:eastAsia="Times New Roman" w:hAnsi="Arial" w:cs="Arial"/>
+          <w:color w:val="000000"/>
+          <w:kern w:val="0"/>
+          <w:sz w:val="22"/>
+          <w:szCs w:val="22"/>
+          <w:lang w:eastAsia="zh-CN"/>
+          <w14:ligatures w14:val="none"/>
+        </w:rPr>
+      </w:pPr>
+      <w:r>
+        <w:rPr>
+          <w:rFonts w:ascii="Arial" w:eastAsia="Times New Roman" w:hAnsi="Arial" w:cs="Arial"/>
+          <w:color w:val="000000"/>
+          <w:kern w:val="0"/>
+          <w:sz w:val="22"/>
+          <w:szCs w:val="22"/>
+          <w:lang w:eastAsia="zh-CN"/>
+          <w14:ligatures w14:val="none"/>
+        </w:rPr>
+        <w:t>Couples</w:t>
+      </w:r>
+      <w:r>
+        <w:rPr>
+          <w:rFonts w:ascii="Microsoft YaHei" w:eastAsia="Microsoft YaHei" w:hAnsi="Microsoft YaHei" w:cs="Microsoft YaHei" w:hint="eastAsia"/>
+          <w:color w:val="000000"/>
+          <w:kern w:val="0"/>
+          <w:sz w:val="22"/>
+          <w:szCs w:val="22"/>
+          <w:lang w:eastAsia="zh-CN"/>
+          <w14:ligatures w14:val="none"/>
+        </w:rPr>
+        <w:t>：</w:t>
+      </w:r>
+      <w:r>
+        <w:rPr>
+          <w:rFonts w:ascii="Arial" w:eastAsia="Times New Roman" w:hAnsi="Arial" w:cs="Arial"/>
+          <w:color w:val="000000"/>
+          <w:kern w:val="0"/>
+          <w:sz w:val="22"/>
+          <w:szCs w:val="22"/>
+          <w:lang w:eastAsia="zh-CN"/>
+          <w14:ligatures w14:val="none"/>
+        </w:rPr>
+        <w:t>An elder couples who are at their golden marriage and they are planning for an anniversaries trip</w:t>
+      </w:r>
+    </w:p>
+    <w:p>
+      <w:pPr>
+        <w:rPr>
+          <w:rFonts w:ascii="Times New Roman" w:eastAsia="Times New Roman" w:hAnsi="Times New Roman" w:cs="Times New Roman"/>
+          <w:kern w:val="0"/>
+          <w:lang w:eastAsia="zh-CN"/>
+          <w14:ligatures w14:val="none"/>
+        </w:rPr>
+      </w:pPr>
+      <w:r>
+        <w:rPr>
+          <w:rFonts w:ascii="Times New Roman" w:eastAsia="Times New Roman" w:hAnsi="Times New Roman" w:cs="Times New Roman"/>
+          <w:kern w:val="0"/>
+          <w:lang w:eastAsia="zh-CN"/>
+          <w14:ligatures w14:val="none"/>
+        </w:rPr>
+        <w:lastRenderedPageBreak/>
+        <w:br/>
+      </w:r>
+    </w:p>
+    <w:p>
+      <w:pPr>
+        <w:numPr>
+          <w:ilvl w:val="0"/>
+          <w:numId w:val="28"/>
+        </w:numPr>
+        <w:textAlignment w:val="baseline"/>
+        <w:rPr>
+          <w:rFonts w:ascii="Arial" w:eastAsia="Times New Roman" w:hAnsi="Arial" w:cs="Arial"/>
+          <w:color w:val="000000"/>
+          <w:kern w:val="0"/>
+          <w:sz w:val="22"/>
+          <w:szCs w:val="22"/>
+          <w:lang w:eastAsia="zh-CN"/>
+          <w14:ligatures w14:val="none"/>
+        </w:rPr>
+      </w:pPr>
+      <w:r>
+        <w:rPr>
+          <w:rFonts w:ascii="Arial" w:eastAsia="Times New Roman" w:hAnsi="Arial" w:cs="Arial"/>
+          <w:color w:val="000000"/>
+          <w:kern w:val="0"/>
+          <w:sz w:val="22"/>
+          <w:szCs w:val="22"/>
+          <w:lang w:eastAsia="zh-CN"/>
+          <w14:ligatures w14:val="none"/>
+        </w:rPr>
+        <w:t>Residents of the area </w:t>
+      </w:r>
+    </w:p>
+    <w:p>
+      <w:pPr>
+        <w:numPr>
+          <w:ilvl w:val="1"/>
+          <w:numId w:val="29"/>
+        </w:numPr>
+        <w:textAlignment w:val="baseline"/>
+        <w:rPr>
+          <w:rFonts w:ascii="Arial" w:eastAsia="Times New Roman" w:hAnsi="Arial" w:cs="Arial"/>
+          <w:color w:val="000000"/>
+          <w:kern w:val="0"/>
+          <w:sz w:val="22"/>
+          <w:szCs w:val="22"/>
+          <w:lang w:eastAsia="zh-CN"/>
+          <w14:ligatures w14:val="none"/>
+        </w:rPr>
+      </w:pPr>
+      <w:r>
+        <w:rPr>
+          <w:rFonts w:ascii="Arial" w:eastAsia="Times New Roman" w:hAnsi="Arial" w:cs="Arial"/>
+          <w:color w:val="000000"/>
+          <w:kern w:val="0"/>
+          <w:sz w:val="22"/>
+          <w:szCs w:val="22"/>
+          <w:lang w:eastAsia="zh-CN"/>
+          <w14:ligatures w14:val="none"/>
+        </w:rPr>
+        <w:t xml:space="preserve">Working adults: A supermarket salesman wants to plan a trip from his home to where he works </w:t>
+      </w:r>
+      <w:proofErr w:type="gramStart"/>
+      <w:r>
+        <w:rPr>
+          <w:rFonts w:ascii="Arial" w:eastAsia="Times New Roman" w:hAnsi="Arial" w:cs="Arial"/>
+          <w:color w:val="000000"/>
+          <w:kern w:val="0"/>
+          <w:sz w:val="22"/>
+          <w:szCs w:val="22"/>
+          <w:lang w:eastAsia="zh-CN"/>
+          <w14:ligatures w14:val="none"/>
+        </w:rPr>
+        <w:t>in order to</w:t>
+      </w:r>
+      <w:proofErr w:type="gramEnd"/>
+      <w:r>
+        <w:rPr>
+          <w:rFonts w:ascii="Arial" w:eastAsia="Times New Roman" w:hAnsi="Arial" w:cs="Arial"/>
+          <w:color w:val="000000"/>
+          <w:kern w:val="0"/>
+          <w:sz w:val="22"/>
+          <w:szCs w:val="22"/>
+          <w:lang w:eastAsia="zh-CN"/>
+          <w14:ligatures w14:val="none"/>
+        </w:rPr>
+        <w:t xml:space="preserve"> buy breakfast and coffee.</w:t>
+      </w:r>
+    </w:p>
+    <w:p>
+      <w:pPr>
+        <w:numPr>
+          <w:ilvl w:val="1"/>
+          <w:numId w:val="29"/>
+        </w:numPr>
+        <w:textAlignment w:val="baseline"/>
+        <w:rPr>
+          <w:rFonts w:ascii="Arial" w:eastAsia="Times New Roman" w:hAnsi="Arial" w:cs="Arial"/>
+          <w:color w:val="000000"/>
+          <w:kern w:val="0"/>
+          <w:sz w:val="22"/>
+          <w:szCs w:val="22"/>
+          <w:lang w:eastAsia="zh-CN"/>
+          <w14:ligatures w14:val="none"/>
+        </w:rPr>
+      </w:pPr>
+      <w:r>
+        <w:rPr>
+          <w:rFonts w:ascii="Arial" w:eastAsia="Times New Roman" w:hAnsi="Arial" w:cs="Arial"/>
+          <w:color w:val="000000"/>
+          <w:kern w:val="0"/>
+          <w:sz w:val="22"/>
+          <w:szCs w:val="22"/>
+          <w:lang w:eastAsia="zh-CN"/>
+          <w14:ligatures w14:val="none"/>
+        </w:rPr>
+        <w:t>Students: A student at Boston University who just arrived in Boston and wants to know what's on her way to class.</w:t>
+      </w:r>
+    </w:p>
+    <w:p>
+      <w:pPr>
+        <w:numPr>
+          <w:ilvl w:val="1"/>
+          <w:numId w:val="29"/>
+        </w:numPr>
+        <w:textAlignment w:val="baseline"/>
+        <w:rPr>
+          <w:rFonts w:ascii="Arial" w:eastAsia="Times New Roman" w:hAnsi="Arial" w:cs="Arial"/>
+          <w:color w:val="000000"/>
+          <w:kern w:val="0"/>
+          <w:sz w:val="22"/>
+          <w:szCs w:val="22"/>
+          <w:lang w:eastAsia="zh-CN"/>
+          <w14:ligatures w14:val="none"/>
+        </w:rPr>
+      </w:pPr>
+      <w:r>
+        <w:rPr>
+          <w:rFonts w:ascii="Arial" w:eastAsia="Times New Roman" w:hAnsi="Arial" w:cs="Arial"/>
+          <w:color w:val="000000"/>
+          <w:kern w:val="0"/>
+          <w:sz w:val="22"/>
+          <w:szCs w:val="22"/>
+          <w:lang w:eastAsia="zh-CN"/>
+          <w14:ligatures w14:val="none"/>
+        </w:rPr>
+        <w:t>Families: A family want to go to the shopping mall, but they want to eat something on the way they go there, so they open the app and plan a trip</w:t>
+      </w:r>
+    </w:p>
+    <w:p>
+      <w:pPr>
+        <w:numPr>
+          <w:ilvl w:val="1"/>
+          <w:numId w:val="29"/>
+        </w:numPr>
+        <w:textAlignment w:val="baseline"/>
+        <w:rPr>
+          <w:rFonts w:ascii="Arial" w:eastAsia="Times New Roman" w:hAnsi="Arial" w:cs="Arial"/>
+          <w:color w:val="000000"/>
+          <w:kern w:val="0"/>
+          <w:sz w:val="22"/>
+          <w:szCs w:val="22"/>
+          <w:lang w:eastAsia="zh-CN"/>
+          <w14:ligatures w14:val="none"/>
+        </w:rPr>
+      </w:pPr>
+      <w:r>
+        <w:rPr>
+          <w:rFonts w:ascii="Arial" w:eastAsia="Times New Roman" w:hAnsi="Arial" w:cs="Arial"/>
+          <w:color w:val="000000"/>
+          <w:kern w:val="0"/>
+          <w:sz w:val="22"/>
+          <w:szCs w:val="22"/>
+          <w:lang w:eastAsia="zh-CN"/>
+          <w14:ligatures w14:val="none"/>
+        </w:rPr>
+        <w:t>Elderly: A retired man who wants to go fishing and wants to visit all the fishing places in the city.</w:t>
+      </w:r>
+    </w:p>
+    <w:p>
+      <w:pPr>
+        <w:rPr>
+          <w:rFonts w:ascii="Times New Roman" w:eastAsia="Times New Roman" w:hAnsi="Times New Roman" w:cs="Times New Roman"/>
+          <w:kern w:val="0"/>
+          <w:lang w:eastAsia="zh-CN"/>
+          <w14:ligatures w14:val="none"/>
+        </w:rPr>
+      </w:pPr>
+    </w:p>
+    <w:p>
+      <w:pPr>
+        <w:rPr>
+          <w:rFonts w:ascii="Times New Roman" w:eastAsia="Times New Roman" w:hAnsi="Times New Roman" w:cs="Times New Roman"/>
+          <w:kern w:val="0"/>
+          <w:lang w:eastAsia="zh-CN"/>
+          <w14:ligatures w14:val="none"/>
+        </w:rPr>
+      </w:pPr>
+      <w:r>
+        <w:rPr>
+          <w:rFonts w:ascii="Arial" w:eastAsia="Times New Roman" w:hAnsi="Arial" w:cs="Arial"/>
+          <w:b/>
+          <w:bCs/>
+          <w:color w:val="000000"/>
+          <w:kern w:val="0"/>
+          <w:sz w:val="22"/>
+          <w:szCs w:val="22"/>
+          <w:lang w:eastAsia="zh-CN"/>
+          <w14:ligatures w14:val="none"/>
+        </w:rPr>
+        <w:t>Stories</w:t>
+      </w:r>
+      <w:r>
+        <w:rPr>
+          <w:rFonts w:ascii="Arial" w:eastAsia="Times New Roman" w:hAnsi="Arial" w:cs="Arial"/>
+          <w:color w:val="000000"/>
+          <w:kern w:val="0"/>
+          <w:sz w:val="22"/>
+          <w:szCs w:val="22"/>
+          <w:lang w:eastAsia="zh-CN"/>
+          <w14:ligatures w14:val="none"/>
+        </w:rPr>
+        <w:t>: </w:t>
+      </w:r>
+    </w:p>
+    <w:p>
+      <w:pPr>
+        <w:numPr>
+          <w:ilvl w:val="0"/>
+          <w:numId w:val="30"/>
+        </w:numPr>
+        <w:textAlignment w:val="baseline"/>
+        <w:rPr>
+          <w:rFonts w:ascii="Arial" w:eastAsia="Times New Roman" w:hAnsi="Arial" w:cs="Arial"/>
+          <w:color w:val="000000"/>
+          <w:kern w:val="0"/>
+          <w:sz w:val="22"/>
+          <w:szCs w:val="22"/>
+          <w:lang w:eastAsia="zh-CN"/>
+          <w14:ligatures w14:val="none"/>
+        </w:rPr>
+      </w:pPr>
+      <w:r>
+        <w:rPr>
+          <w:rFonts w:ascii="Arial" w:eastAsia="Times New Roman" w:hAnsi="Arial" w:cs="Arial"/>
+          <w:color w:val="000000"/>
+          <w:kern w:val="0"/>
+          <w:sz w:val="22"/>
+          <w:szCs w:val="22"/>
+          <w:lang w:eastAsia="zh-CN"/>
+          <w14:ligatures w14:val="none"/>
+        </w:rPr>
+        <w:t>New users sign up using Google authentication</w:t>
+      </w:r>
+    </w:p>
+    <w:p>
+      <w:pPr>
+        <w:numPr>
+          <w:ilvl w:val="0"/>
+          <w:numId w:val="30"/>
+        </w:numPr>
+        <w:textAlignment w:val="baseline"/>
+        <w:rPr>
+          <w:rFonts w:ascii="Arial" w:eastAsia="Times New Roman" w:hAnsi="Arial" w:cs="Arial"/>
+          <w:color w:val="000000"/>
+          <w:kern w:val="0"/>
+          <w:sz w:val="22"/>
+          <w:szCs w:val="22"/>
+          <w:lang w:eastAsia="zh-CN"/>
+          <w14:ligatures w14:val="none"/>
+        </w:rPr>
+      </w:pPr>
+      <w:r>
+        <w:rPr>
+          <w:rFonts w:ascii="Arial" w:eastAsia="Times New Roman" w:hAnsi="Arial" w:cs="Arial"/>
+          <w:color w:val="000000"/>
+          <w:kern w:val="0"/>
+          <w:sz w:val="22"/>
+          <w:szCs w:val="22"/>
+          <w:lang w:eastAsia="zh-CN"/>
+          <w14:ligatures w14:val="none"/>
+        </w:rPr>
+        <w:t>Existing users log in to the application and access/modify their profile</w:t>
+      </w:r>
+    </w:p>
+    <w:p>
+      <w:pPr>
+        <w:numPr>
+          <w:ilvl w:val="1"/>
+          <w:numId w:val="31"/>
+        </w:numPr>
+        <w:textAlignment w:val="baseline"/>
+        <w:rPr>
+          <w:rFonts w:ascii="Arial" w:eastAsia="Times New Roman" w:hAnsi="Arial" w:cs="Arial"/>
+          <w:color w:val="000000"/>
+          <w:kern w:val="0"/>
+          <w:sz w:val="22"/>
+          <w:szCs w:val="22"/>
+          <w:lang w:eastAsia="zh-CN"/>
+          <w14:ligatures w14:val="none"/>
+        </w:rPr>
+      </w:pPr>
+      <w:r>
+        <w:rPr>
+          <w:rFonts w:ascii="Arial" w:eastAsia="Times New Roman" w:hAnsi="Arial" w:cs="Arial"/>
+          <w:color w:val="000000"/>
+          <w:kern w:val="0"/>
+          <w:sz w:val="22"/>
+          <w:szCs w:val="22"/>
+          <w:lang w:eastAsia="zh-CN"/>
+          <w14:ligatures w14:val="none"/>
+        </w:rPr>
+        <w:t xml:space="preserve">User profile contains information about preferences of places, types of </w:t>
+      </w:r>
+      <w:proofErr w:type="gramStart"/>
+      <w:r>
+        <w:rPr>
+          <w:rFonts w:ascii="Arial" w:eastAsia="Times New Roman" w:hAnsi="Arial" w:cs="Arial"/>
+          <w:color w:val="000000"/>
+          <w:kern w:val="0"/>
+          <w:sz w:val="22"/>
+          <w:szCs w:val="22"/>
+          <w:lang w:eastAsia="zh-CN"/>
+          <w14:ligatures w14:val="none"/>
+        </w:rPr>
+        <w:t>journey</w:t>
+      </w:r>
+      <w:proofErr w:type="gramEnd"/>
+      <w:r>
+        <w:rPr>
+          <w:rFonts w:ascii="Arial" w:eastAsia="Times New Roman" w:hAnsi="Arial" w:cs="Arial"/>
+          <w:color w:val="000000"/>
+          <w:kern w:val="0"/>
+          <w:sz w:val="22"/>
+          <w:szCs w:val="22"/>
+          <w:lang w:eastAsia="zh-CN"/>
+          <w14:ligatures w14:val="none"/>
+        </w:rPr>
+        <w:t>, etc.</w:t>
+      </w:r>
+    </w:p>
+    <w:p>
+      <w:pPr>
+        <w:numPr>
+          <w:ilvl w:val="0"/>
+          <w:numId w:val="31"/>
+        </w:numPr>
+        <w:textAlignment w:val="baseline"/>
+        <w:rPr>
+          <w:rFonts w:ascii="Arial" w:eastAsia="Times New Roman" w:hAnsi="Arial" w:cs="Arial"/>
+          <w:color w:val="000000"/>
+          <w:kern w:val="0"/>
+          <w:sz w:val="22"/>
+          <w:szCs w:val="22"/>
+          <w:lang w:eastAsia="zh-CN"/>
+          <w14:ligatures w14:val="none"/>
+        </w:rPr>
+      </w:pPr>
+      <w:r>
+        <w:rPr>
+          <w:rFonts w:ascii="Arial" w:eastAsia="Times New Roman" w:hAnsi="Arial" w:cs="Arial"/>
+          <w:color w:val="000000"/>
+          <w:kern w:val="0"/>
+          <w:sz w:val="22"/>
+          <w:szCs w:val="22"/>
+          <w:lang w:eastAsia="zh-CN"/>
+          <w14:ligatures w14:val="none"/>
+        </w:rPr>
+        <w:t>User enters the starting point (or chooses current location) of the trip and enters the destination of the trip</w:t>
+      </w:r>
+    </w:p>
+    <w:p>
+      <w:pPr>
+        <w:numPr>
+          <w:ilvl w:val="1"/>
+          <w:numId w:val="31"/>
+        </w:numPr>
+        <w:textAlignment w:val="baseline"/>
+        <w:rPr>
+          <w:rFonts w:ascii="Arial" w:eastAsia="Times New Roman" w:hAnsi="Arial" w:cs="Arial"/>
+          <w:color w:val="000000"/>
+          <w:kern w:val="0"/>
+          <w:sz w:val="22"/>
+          <w:szCs w:val="22"/>
+          <w:lang w:eastAsia="zh-CN"/>
+          <w14:ligatures w14:val="none"/>
+        </w:rPr>
+      </w:pPr>
+      <w:r>
+        <w:rPr>
+          <w:rFonts w:ascii="Arial" w:eastAsia="Times New Roman" w:hAnsi="Arial" w:cs="Arial"/>
+          <w:color w:val="000000"/>
+          <w:kern w:val="0"/>
+          <w:sz w:val="22"/>
+          <w:szCs w:val="22"/>
+          <w:lang w:eastAsia="zh-CN"/>
+          <w14:ligatures w14:val="none"/>
+        </w:rPr>
+        <w:t>If there is no specific destination, the user can select to receive suggestions within a range of their current location.</w:t>
+      </w:r>
+    </w:p>
+    <w:p>
+      <w:pPr>
+        <w:numPr>
+          <w:ilvl w:val="0"/>
+          <w:numId w:val="31"/>
+        </w:numPr>
+        <w:textAlignment w:val="baseline"/>
+        <w:rPr>
+          <w:rFonts w:ascii="Arial" w:eastAsia="Times New Roman" w:hAnsi="Arial" w:cs="Arial"/>
+          <w:color w:val="000000"/>
+          <w:kern w:val="0"/>
+          <w:sz w:val="22"/>
+          <w:szCs w:val="22"/>
+          <w:lang w:eastAsia="zh-CN"/>
+          <w14:ligatures w14:val="none"/>
+        </w:rPr>
+      </w:pPr>
+      <w:r>
+        <w:rPr>
+          <w:rFonts w:ascii="Arial" w:eastAsia="Times New Roman" w:hAnsi="Arial" w:cs="Arial"/>
+          <w:color w:val="000000"/>
+          <w:kern w:val="0"/>
+          <w:sz w:val="22"/>
+          <w:szCs w:val="22"/>
+          <w:lang w:eastAsia="zh-CN"/>
+          <w14:ligatures w14:val="none"/>
+        </w:rPr>
+        <w:t>Recommendation system makes suggestions based on user location, preferences, etc. and displays them as markers on the map.</w:t>
+      </w:r>
+    </w:p>
+    <w:p>
+      <w:pPr>
+        <w:numPr>
+          <w:ilvl w:val="0"/>
+          <w:numId w:val="31"/>
+        </w:numPr>
+        <w:textAlignment w:val="baseline"/>
+        <w:rPr>
+          <w:rFonts w:ascii="Arial" w:eastAsia="Times New Roman" w:hAnsi="Arial" w:cs="Arial"/>
+          <w:color w:val="000000"/>
+          <w:kern w:val="0"/>
+          <w:sz w:val="22"/>
+          <w:szCs w:val="22"/>
+          <w:lang w:eastAsia="zh-CN"/>
+          <w14:ligatures w14:val="none"/>
+        </w:rPr>
+      </w:pPr>
+      <w:r>
+        <w:rPr>
+          <w:rFonts w:ascii="Arial" w:eastAsia="Times New Roman" w:hAnsi="Arial" w:cs="Arial"/>
+          <w:color w:val="000000"/>
+          <w:kern w:val="0"/>
+          <w:sz w:val="22"/>
+          <w:szCs w:val="22"/>
+          <w:lang w:eastAsia="zh-CN"/>
+          <w14:ligatures w14:val="none"/>
+        </w:rPr>
+        <w:t>Users can click on the marker to know details about the location suggested and decide if they want to explore that place or not.</w:t>
+      </w:r>
+    </w:p>
+    <w:p>
+      <w:pPr>
+        <w:numPr>
+          <w:ilvl w:val="0"/>
+          <w:numId w:val="31"/>
+        </w:numPr>
+        <w:textAlignment w:val="baseline"/>
+        <w:rPr>
+          <w:rFonts w:ascii="Arial" w:eastAsia="Times New Roman" w:hAnsi="Arial" w:cs="Arial"/>
+          <w:color w:val="000000"/>
+          <w:kern w:val="0"/>
+          <w:sz w:val="22"/>
+          <w:szCs w:val="22"/>
+          <w:lang w:eastAsia="zh-CN"/>
+          <w14:ligatures w14:val="none"/>
+        </w:rPr>
+      </w:pPr>
+      <w:r>
+        <w:rPr>
+          <w:rFonts w:ascii="Arial" w:eastAsia="Times New Roman" w:hAnsi="Arial" w:cs="Arial"/>
+          <w:color w:val="000000"/>
+          <w:kern w:val="0"/>
+          <w:sz w:val="22"/>
+          <w:szCs w:val="22"/>
+          <w:lang w:eastAsia="zh-CN"/>
+          <w14:ligatures w14:val="none"/>
+        </w:rPr>
+        <w:t xml:space="preserve">Users can add the location(s) suggested to their path planned on Google Maps, which will show them the shortest way to get to the new location and how to get to the </w:t>
+      </w:r>
+      <w:proofErr w:type="gramStart"/>
+      <w:r>
+        <w:rPr>
+          <w:rFonts w:ascii="Arial" w:eastAsia="Times New Roman" w:hAnsi="Arial" w:cs="Arial"/>
+          <w:color w:val="000000"/>
+          <w:kern w:val="0"/>
+          <w:sz w:val="22"/>
+          <w:szCs w:val="22"/>
+          <w:lang w:eastAsia="zh-CN"/>
+          <w14:ligatures w14:val="none"/>
+        </w:rPr>
+        <w:t>final destination</w:t>
+      </w:r>
+      <w:proofErr w:type="gramEnd"/>
+      <w:r>
+        <w:rPr>
+          <w:rFonts w:ascii="Arial" w:eastAsia="Times New Roman" w:hAnsi="Arial" w:cs="Arial"/>
+          <w:color w:val="000000"/>
+          <w:kern w:val="0"/>
+          <w:sz w:val="22"/>
+          <w:szCs w:val="22"/>
+          <w:lang w:eastAsia="zh-CN"/>
+          <w14:ligatures w14:val="none"/>
+        </w:rPr>
+        <w:t xml:space="preserve"> after exploring the places suggested.</w:t>
+      </w:r>
+    </w:p>
+    <w:p>
+      <w:pPr>
+        <w:numPr>
+          <w:ilvl w:val="0"/>
+          <w:numId w:val="31"/>
+        </w:numPr>
+        <w:textAlignment w:val="baseline"/>
+        <w:rPr>
+          <w:rFonts w:ascii="Arial" w:eastAsia="Times New Roman" w:hAnsi="Arial" w:cs="Arial"/>
+          <w:color w:val="000000"/>
+          <w:kern w:val="0"/>
+          <w:sz w:val="22"/>
+          <w:szCs w:val="22"/>
+          <w:lang w:eastAsia="zh-CN"/>
+          <w14:ligatures w14:val="none"/>
+        </w:rPr>
+      </w:pPr>
+      <w:r>
+        <w:rPr>
+          <w:rFonts w:ascii="Arial" w:eastAsia="Times New Roman" w:hAnsi="Arial" w:cs="Arial"/>
+          <w:color w:val="000000"/>
+          <w:kern w:val="0"/>
+          <w:sz w:val="22"/>
+          <w:szCs w:val="22"/>
+          <w:lang w:eastAsia="zh-CN"/>
+          <w14:ligatures w14:val="none"/>
+        </w:rPr>
+        <w:t>After receiving or completing a suggested trip, users can share it with friends or post on social media.</w:t>
+      </w:r>
+    </w:p>
+    <w:p>
+      <w:pPr>
+        <w:rPr>
+          <w:rFonts w:ascii="Times New Roman" w:eastAsia="Times New Roman" w:hAnsi="Times New Roman" w:cs="Times New Roman"/>
+          <w:kern w:val="0"/>
+          <w:lang w:eastAsia="zh-CN"/>
+          <w14:ligatures w14:val="none"/>
+        </w:rPr>
+      </w:pPr>
+    </w:p>
+    <w:p>
+      <w:pPr>
+        <w:rPr>
+          <w:rFonts w:ascii="Times New Roman" w:eastAsia="Times New Roman" w:hAnsi="Times New Roman" w:cs="Times New Roman"/>
+          <w:kern w:val="0"/>
+          <w:lang w:eastAsia="zh-CN"/>
+          <w14:ligatures w14:val="none"/>
+        </w:rPr>
+      </w:pPr>
+      <w:r>
+        <w:rPr>
+          <w:rFonts w:ascii="Arial" w:eastAsia="Times New Roman" w:hAnsi="Arial" w:cs="Arial"/>
+          <w:b/>
+          <w:bCs/>
+          <w:color w:val="000000"/>
+          <w:kern w:val="0"/>
+          <w:sz w:val="22"/>
+          <w:szCs w:val="22"/>
+          <w:lang w:eastAsia="zh-CN"/>
+          <w14:ligatures w14:val="none"/>
+        </w:rPr>
+        <w:t>Meaningful APIs:</w:t>
+      </w:r>
+    </w:p>
+    <w:p>
+      <w:pPr>
+        <w:numPr>
+          <w:ilvl w:val="0"/>
+          <w:numId w:val="32"/>
+        </w:numPr>
+        <w:textAlignment w:val="baseline"/>
+        <w:rPr>
+          <w:rFonts w:ascii="Arial" w:eastAsia="Times New Roman" w:hAnsi="Arial" w:cs="Arial"/>
+          <w:color w:val="000000"/>
+          <w:kern w:val="0"/>
+          <w:sz w:val="22"/>
+          <w:szCs w:val="22"/>
+          <w:lang w:eastAsia="zh-CN"/>
+          <w14:ligatures w14:val="none"/>
+        </w:rPr>
+      </w:pPr>
+      <w:r>
+        <w:rPr>
+          <w:rFonts w:ascii="Arial" w:eastAsia="Times New Roman" w:hAnsi="Arial" w:cs="Arial"/>
+          <w:color w:val="000000"/>
+          <w:kern w:val="0"/>
+          <w:sz w:val="22"/>
+          <w:szCs w:val="22"/>
+          <w:lang w:eastAsia="zh-CN"/>
+          <w14:ligatures w14:val="none"/>
+        </w:rPr>
+        <w:t>Google authentication</w:t>
+      </w:r>
+    </w:p>
+    <w:p>
+      <w:pPr>
+        <w:numPr>
+          <w:ilvl w:val="1"/>
+          <w:numId w:val="33"/>
+        </w:numPr>
+        <w:textAlignment w:val="baseline"/>
+        <w:rPr>
+          <w:rFonts w:ascii="Arial" w:eastAsia="Times New Roman" w:hAnsi="Arial" w:cs="Arial"/>
+          <w:color w:val="000000"/>
+          <w:kern w:val="0"/>
+          <w:sz w:val="22"/>
+          <w:szCs w:val="22"/>
+          <w:lang w:eastAsia="zh-CN"/>
+          <w14:ligatures w14:val="none"/>
+        </w:rPr>
+      </w:pPr>
+      <w:r>
+        <w:rPr>
+          <w:rFonts w:ascii="Arial" w:eastAsia="Times New Roman" w:hAnsi="Arial" w:cs="Arial"/>
+          <w:color w:val="000000"/>
+          <w:kern w:val="0"/>
+          <w:sz w:val="22"/>
+          <w:szCs w:val="22"/>
+          <w:lang w:eastAsia="zh-CN"/>
+          <w14:ligatures w14:val="none"/>
+        </w:rPr>
+        <w:t>User login, to access user profiles</w:t>
+      </w:r>
+    </w:p>
+    <w:p>
+      <w:pPr>
+        <w:numPr>
+          <w:ilvl w:val="0"/>
+          <w:numId w:val="33"/>
+        </w:numPr>
+        <w:textAlignment w:val="baseline"/>
+        <w:rPr>
+          <w:rFonts w:ascii="Arial" w:eastAsia="Times New Roman" w:hAnsi="Arial" w:cs="Arial"/>
+          <w:color w:val="000000"/>
+          <w:kern w:val="0"/>
+          <w:sz w:val="22"/>
+          <w:szCs w:val="22"/>
+          <w:lang w:eastAsia="zh-CN"/>
+          <w14:ligatures w14:val="none"/>
+        </w:rPr>
+      </w:pPr>
+      <w:r>
+        <w:rPr>
+          <w:rFonts w:ascii="Arial" w:eastAsia="Times New Roman" w:hAnsi="Arial" w:cs="Arial"/>
+          <w:color w:val="000000"/>
+          <w:kern w:val="0"/>
+          <w:sz w:val="22"/>
+          <w:szCs w:val="22"/>
+          <w:lang w:eastAsia="zh-CN"/>
+          <w14:ligatures w14:val="none"/>
+        </w:rPr>
+        <w:t>Google Maps </w:t>
+      </w:r>
+    </w:p>
+    <w:p>
+      <w:pPr>
+        <w:numPr>
+          <w:ilvl w:val="1"/>
+          <w:numId w:val="33"/>
+        </w:numPr>
+        <w:textAlignment w:val="baseline"/>
+        <w:rPr>
+          <w:rFonts w:ascii="Arial" w:eastAsia="Times New Roman" w:hAnsi="Arial" w:cs="Arial"/>
+          <w:color w:val="000000"/>
+          <w:kern w:val="0"/>
+          <w:sz w:val="22"/>
+          <w:szCs w:val="22"/>
+          <w:lang w:eastAsia="zh-CN"/>
+          <w14:ligatures w14:val="none"/>
+        </w:rPr>
+      </w:pPr>
+      <w:r>
+        <w:rPr>
+          <w:rFonts w:ascii="Arial" w:eastAsia="Times New Roman" w:hAnsi="Arial" w:cs="Arial"/>
+          <w:color w:val="000000"/>
+          <w:kern w:val="0"/>
+          <w:sz w:val="22"/>
+          <w:szCs w:val="22"/>
+          <w:lang w:eastAsia="zh-CN"/>
+          <w14:ligatures w14:val="none"/>
+        </w:rPr>
+        <w:t>Find locations around the path that could be of interest to the user.</w:t>
+      </w:r>
+    </w:p>
+    <w:p>
+      <w:pPr>
+        <w:numPr>
+          <w:ilvl w:val="2"/>
+          <w:numId w:val="34"/>
+        </w:numPr>
+        <w:textAlignment w:val="baseline"/>
+        <w:rPr>
+          <w:rFonts w:ascii="Arial" w:eastAsia="Times New Roman" w:hAnsi="Arial" w:cs="Arial"/>
+          <w:color w:val="000000"/>
+          <w:kern w:val="0"/>
+          <w:sz w:val="22"/>
+          <w:szCs w:val="22"/>
+          <w:lang w:eastAsia="zh-CN"/>
+          <w14:ligatures w14:val="none"/>
+        </w:rPr>
+      </w:pPr>
+      <w:r>
+        <w:rPr>
+          <w:rFonts w:ascii="Arial" w:eastAsia="Times New Roman" w:hAnsi="Arial" w:cs="Arial"/>
+          <w:color w:val="000000"/>
+          <w:kern w:val="0"/>
+          <w:sz w:val="22"/>
+          <w:szCs w:val="22"/>
+          <w:lang w:eastAsia="zh-CN"/>
+          <w14:ligatures w14:val="none"/>
+        </w:rPr>
+        <w:t>Quaint and cozy - Cafe</w:t>
+      </w:r>
+    </w:p>
+    <w:p>
+      <w:pPr>
+        <w:numPr>
+          <w:ilvl w:val="2"/>
+          <w:numId w:val="34"/>
+        </w:numPr>
+        <w:textAlignment w:val="baseline"/>
+        <w:rPr>
+          <w:rFonts w:ascii="Arial" w:eastAsia="Times New Roman" w:hAnsi="Arial" w:cs="Arial"/>
+          <w:color w:val="000000"/>
+          <w:kern w:val="0"/>
+          <w:sz w:val="22"/>
+          <w:szCs w:val="22"/>
+          <w:lang w:eastAsia="zh-CN"/>
+          <w14:ligatures w14:val="none"/>
+        </w:rPr>
+      </w:pPr>
+      <w:r>
+        <w:rPr>
+          <w:rFonts w:ascii="Arial" w:eastAsia="Times New Roman" w:hAnsi="Arial" w:cs="Arial"/>
+          <w:color w:val="000000"/>
+          <w:kern w:val="0"/>
+          <w:sz w:val="22"/>
+          <w:szCs w:val="22"/>
+          <w:lang w:eastAsia="zh-CN"/>
+          <w14:ligatures w14:val="none"/>
+        </w:rPr>
+        <w:t>Nature-lover - parks, zoo</w:t>
+      </w:r>
+    </w:p>
+    <w:p>
+      <w:pPr>
+        <w:numPr>
+          <w:ilvl w:val="1"/>
+          <w:numId w:val="34"/>
+        </w:numPr>
+        <w:textAlignment w:val="baseline"/>
+        <w:rPr>
+          <w:rFonts w:ascii="Arial" w:eastAsia="Times New Roman" w:hAnsi="Arial" w:cs="Arial"/>
+          <w:color w:val="000000"/>
+          <w:kern w:val="0"/>
+          <w:sz w:val="22"/>
+          <w:szCs w:val="22"/>
+          <w:lang w:eastAsia="zh-CN"/>
+          <w14:ligatures w14:val="none"/>
+        </w:rPr>
+      </w:pPr>
+      <w:r>
+        <w:rPr>
+          <w:rFonts w:ascii="Arial" w:eastAsia="Times New Roman" w:hAnsi="Arial" w:cs="Arial"/>
+          <w:color w:val="000000"/>
+          <w:kern w:val="0"/>
+          <w:sz w:val="22"/>
+          <w:szCs w:val="22"/>
+          <w:lang w:eastAsia="zh-CN"/>
+          <w14:ligatures w14:val="none"/>
+        </w:rPr>
+        <w:t xml:space="preserve">Color-code markers based on the type of place </w:t>
+      </w:r>
+      <w:r>
+        <w:rPr>
+          <w:rFonts w:ascii="Arial" w:eastAsia="Times New Roman" w:hAnsi="Arial" w:cs="Arial"/>
+          <w:color w:val="000000"/>
+          <w:kern w:val="0"/>
+          <w:sz w:val="22"/>
+          <w:szCs w:val="22"/>
+          <w:lang w:eastAsia="zh-CN"/>
+          <w14:ligatures w14:val="none"/>
+        </w:rPr>
+        <w:t>e.g.,</w:t>
+      </w:r>
+      <w:r>
+        <w:rPr>
+          <w:rFonts w:ascii="Arial" w:eastAsia="Times New Roman" w:hAnsi="Arial" w:cs="Arial"/>
+          <w:color w:val="000000"/>
+          <w:kern w:val="0"/>
+          <w:sz w:val="22"/>
+          <w:szCs w:val="22"/>
+          <w:lang w:eastAsia="zh-CN"/>
+          <w14:ligatures w14:val="none"/>
+        </w:rPr>
+        <w:t xml:space="preserve"> cafes are brown, parks are green, etc. so that it is easy for users to understand the type of suggestions provided at one glance, without having to click on each marker to know what kind of place has been suggested.</w:t>
+      </w:r>
+    </w:p>
+    <w:p>
+      <w:pPr>
+        <w:numPr>
+          <w:ilvl w:val="0"/>
+          <w:numId w:val="34"/>
+        </w:numPr>
+        <w:textAlignment w:val="baseline"/>
+        <w:rPr>
+          <w:rFonts w:ascii="Arial" w:eastAsia="Times New Roman" w:hAnsi="Arial" w:cs="Arial"/>
+          <w:color w:val="000000"/>
+          <w:kern w:val="0"/>
+          <w:sz w:val="22"/>
+          <w:szCs w:val="22"/>
+          <w:lang w:eastAsia="zh-CN"/>
+          <w14:ligatures w14:val="none"/>
+        </w:rPr>
+      </w:pPr>
+      <w:r>
+        <w:rPr>
+          <w:rFonts w:ascii="Arial" w:eastAsia="Times New Roman" w:hAnsi="Arial" w:cs="Arial"/>
+          <w:color w:val="000000"/>
+          <w:kern w:val="0"/>
+          <w:sz w:val="22"/>
+          <w:szCs w:val="22"/>
+          <w:lang w:eastAsia="zh-CN"/>
+          <w14:ligatures w14:val="none"/>
+        </w:rPr>
+        <w:t xml:space="preserve">Social Media </w:t>
+      </w:r>
+      <w:r>
+        <w:rPr>
+          <w:rFonts w:ascii="Arial" w:eastAsia="Times New Roman" w:hAnsi="Arial" w:cs="Arial"/>
+          <w:color w:val="000000"/>
+          <w:kern w:val="0"/>
+          <w:sz w:val="22"/>
+          <w:szCs w:val="22"/>
+          <w:lang w:eastAsia="zh-CN"/>
+          <w14:ligatures w14:val="none"/>
+        </w:rPr>
+        <w:t>apps (</w:t>
+      </w:r>
+      <w:r>
+        <w:rPr>
+          <w:rFonts w:ascii="Arial" w:eastAsia="Times New Roman" w:hAnsi="Arial" w:cs="Arial"/>
+          <w:color w:val="000000"/>
+          <w:kern w:val="0"/>
+          <w:sz w:val="22"/>
+          <w:szCs w:val="22"/>
+          <w:lang w:eastAsia="zh-CN"/>
+          <w14:ligatures w14:val="none"/>
+        </w:rPr>
+        <w:t>Instagram, Facebook):</w:t>
+      </w:r>
+    </w:p>
+    <w:p>
+      <w:pPr>
+        <w:numPr>
+          <w:ilvl w:val="1"/>
+          <w:numId w:val="34"/>
+        </w:numPr>
+        <w:textAlignment w:val="baseline"/>
+        <w:rPr>
+          <w:rFonts w:ascii="Arial" w:eastAsia="Times New Roman" w:hAnsi="Arial" w:cs="Arial"/>
+          <w:color w:val="000000"/>
+          <w:kern w:val="0"/>
+          <w:sz w:val="22"/>
+          <w:szCs w:val="22"/>
+          <w:lang w:eastAsia="zh-CN"/>
+          <w14:ligatures w14:val="none"/>
+        </w:rPr>
+      </w:pPr>
+      <w:r>
+        <w:rPr>
+          <w:rFonts w:ascii="Arial" w:eastAsia="Times New Roman" w:hAnsi="Arial" w:cs="Arial"/>
+          <w:color w:val="000000"/>
+          <w:kern w:val="0"/>
+          <w:sz w:val="22"/>
+          <w:szCs w:val="22"/>
+          <w:lang w:eastAsia="zh-CN"/>
+          <w14:ligatures w14:val="none"/>
+        </w:rPr>
+        <w:t>Allow users to connect to their Instagram and/or Facebook accounts, so they can post or create Instagram stories about their trip</w:t>
+      </w:r>
+    </w:p>
+    <w:p/>
+    <w:p>
+      <w:pPr>
         <w:pStyle w:val="ListParagraph"/>
         <w:numPr>
           <w:ilvl w:val="0"/>
@@ -985,6 +2950,7 @@
         <w:ind w:left="720"/>
       </w:pPr>
       <w:r>
+        <w:lastRenderedPageBreak/>
         <w:t xml:space="preserve">For example, given the following 4 x4 block of random letters, you can form the word “POSE”, by clicking on the letters, ‘P’, ‘O’, ‘S’, and ‘E’ in order.  </w:t>
       </w:r>
     </w:p>
@@ -1029,7 +2995,7 @@
                           </pic:cNvPicPr>
                         </pic:nvPicPr>
                         <pic:blipFill>
-                          <a:blip r:embed="rId7" cstate="print">
+                          <a:blip r:embed="rId9" cstate="print">
                             <a:extLst>
                               <a:ext uri="{28A0092B-C50C-407E-A947-70E740481C1C}">
                                 <a14:useLocalDpi xmlns:a14="http://schemas.microsoft.com/office/drawing/2010/main" val="0"/>
@@ -1193,7 +3159,7 @@
                   <o:lock v:ext="edit" aspectratio="t"/>
                 </v:shapetype>
                 <v:shape id="Picture 2" o:spid="_x0000_s1027" type="#_x0000_t75" style="position:absolute;width:11633;height:11576;visibility:visible;mso-wrap-style:square" o:gfxdata="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">
-                  <v:imagedata r:id="rId8" o:title=""/>
+                  <v:imagedata r:id="rId10" o:title=""/>
                 </v:shape>
                 <v:group id="Group 8" o:spid="_x0000_s1028" style="position:absolute;left:6563;top:7163;width:3319;height:3117" coordorigin="-15821,9275" coordsize="4896,4782" o:gfxdata="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">
                   <v:shapetype id="_x0000_t32" coordsize="21600,21600" o:spt="32" o:oned="t" path="m,l21600,21600e" filled="f">
@@ -1332,7 +3298,6 @@
     </w:p>
     <w:p>
       <w:pPr>
-        <w:ind w:left="720"/>
         <w:rPr>
           <w:b/>
           <w:color w:val="0070C0"/>
@@ -1342,40 +3307,9 @@
     <w:p>
       <w:pPr>
         <w:ind w:left="720"/>
-        <w:rPr>
-          <w:b/>
-          <w:color w:val="0070C0"/>
-        </w:rPr>
-      </w:pPr>
-    </w:p>
-    <w:p>
-      <w:pPr>
-        <w:ind w:left="720"/>
-        <w:rPr>
-          <w:b/>
-          <w:color w:val="0070C0"/>
-        </w:rPr>
-      </w:pPr>
-    </w:p>
-    <w:p>
-      <w:pPr>
-        <w:ind w:left="720"/>
-        <w:rPr>
-          <w:b/>
-          <w:color w:val="0070C0"/>
-        </w:rPr>
-      </w:pPr>
-    </w:p>
-    <w:p>
-      <w:pPr>
-        <w:ind w:left="720"/>
-      </w:pPr>
-      <w:r>
-        <w:lastRenderedPageBreak/>
-        <w:t>For this task you will implement a modified Boggle game</w:t>
-      </w:r>
-      <w:r>
-        <w:t>.</w:t>
+      </w:pPr>
+      <w:r>
+        <w:t>For this task you will implement a modified Boggle game.</w:t>
       </w:r>
     </w:p>
     <w:p>
@@ -1649,7 +3583,7 @@
       <w:r>
         <w:t xml:space="preserve">, </w:t>
       </w:r>
-      <w:hyperlink r:id="rId9" w:history="1">
+      <w:hyperlink r:id="rId11" w:history="1">
         <w:r>
           <w:rPr>
             <w:rStyle w:val="Hyperlink"/>
@@ -1666,6 +3600,7 @@
         <w:ind w:left="360"/>
       </w:pPr>
       <w:r>
+        <w:lastRenderedPageBreak/>
         <w:t>GAME PLAY:</w:t>
       </w:r>
     </w:p>
@@ -1747,15 +3682,11 @@
         <w:t>If it is correct, the proper number of points are added to the score, according to the rules above.</w:t>
       </w:r>
     </w:p>
-    <w:p/>
-    <w:p/>
-    <w:p/>
     <w:p>
       <w:pPr>
         <w:ind w:left="360"/>
       </w:pPr>
       <w:r>
-        <w:lastRenderedPageBreak/>
         <w:t>OTHER:</w:t>
       </w:r>
     </w:p>
@@ -2339,7 +4270,7 @@
                                 </pic:cNvPicPr>
                               </pic:nvPicPr>
                               <pic:blipFill>
-                                <a:blip r:embed="rId10">
+                                <a:blip r:embed="rId12">
                                   <a:extLst>
                                     <a:ext uri="{28A0092B-C50C-407E-A947-70E740481C1C}">
                                       <a14:useLocalDpi xmlns:a14="http://schemas.microsoft.com/office/drawing/2010/main" val="0"/>
@@ -2697,10 +4628,33 @@
                       <v:stroke joinstyle="miter"/>
                     </v:roundrect>
                     <v:group id="Group 11" o:spid="_x0000_s1037" style="position:absolute;left:1187;top:2671;width:17158;height:17761" coordsize="17157,17760" o:gfxdata="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">
+                      <v:shapetype id="_x0000_t75" coordsize="21600,21600" o:spt="75" o:preferrelative="t" path="m@4@5l@4@11@9@11@9@5xe" filled="f" stroked="f">
+                        <v:stroke joinstyle="miter"/>
+                        <v:formulas>
+                          <v:f eqn="if lineDrawn pixelLineWidth 0"/>
+                          <v:f eqn="sum @0 1 0"/>
+                          <v:f eqn="sum 0 0 @1"/>
+                          <v:f eqn="prod @2 1 2"/>
+                          <v:f eqn="prod @3 21600 pixelWidth"/>
+                          <v:f eqn="prod @3 21600 pixelHeight"/>
+                          <v:f eqn="sum @0 0 1"/>
+                          <v:f eqn="prod @6 1 2"/>
+                          <v:f eqn="prod @7 21600 pixelWidth"/>
+                          <v:f eqn="sum @8 21600 0"/>
+                          <v:f eqn="prod @7 21600 pixelHeight"/>
+                          <v:f eqn="sum @10 21600 0"/>
+                        </v:formulas>
+                        <v:path o:extrusionok="f" gradientshapeok="t" o:connecttype="rect"/>
+                        <o:lock v:ext="edit" aspectratio="t"/>
+                      </v:shapetype>
                       <v:shape id="Picture 13" o:spid="_x0000_s1038" type="#_x0000_t75" style="position:absolute;width:17157;height:17760;visibility:visible;mso-wrap-style:square" o:gfxdata="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">
-                        <v:imagedata r:id="rId11" o:title=""/>
+                        <v:imagedata r:id="rId13" o:title=""/>
                       </v:shape>
                       <v:group id="Group 14" o:spid="_x0000_s1039" style="position:absolute;left:11196;top:6295;width:3022;height:10096" coordorigin="1459,3683" coordsize="3022,10096" o:gfxdata="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">
+                        <v:shapetype id="_x0000_t32" coordsize="21600,21600" o:spt="32" o:oned="t" path="m,l21600,21600e" filled="f">
+                          <v:path arrowok="t" fillok="f" o:connecttype="none"/>
+                          <o:lock v:ext="edit" shapetype="t"/>
+                        </v:shapetype>
                         <v:shape id="Straight Arrow Connector 15" o:spid="_x0000_s1040" type="#_x0000_t32" style="position:absolute;left:1459;top:13779;width:3022;height:0;flip:y;visibility:visible;mso-wrap-style:square" o:connectortype="straight" o:gfxdata="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" strokecolor="#c00000" strokeweight="1.5pt">
                           <v:stroke endarrow="block" joinstyle="miter"/>
                         </v:shape>
@@ -2794,6 +4748,90 @@
         <w:t>Note: To save time, lock the orientation in portrait mode.  Don’t worry about saving state when the App is destroyed.</w:t>
       </w:r>
     </w:p>
+    <w:p>
+      <w:pPr>
+        <w:ind w:left="720"/>
+        <w:rPr>
+          <w:b/>
+        </w:rPr>
+      </w:pPr>
+    </w:p>
+    <w:p>
+      <w:pPr>
+        <w:rPr>
+          <w:b/>
+          <w:bCs/>
+          <w:lang w:val="en-CA"/>
+        </w:rPr>
+      </w:pPr>
+      <w:proofErr w:type="spellStart"/>
+      <w:r>
+        <w:rPr>
+          <w:b/>
+          <w:bCs/>
+          <w:lang w:val="en-CA"/>
+        </w:rPr>
+        <w:t>Github</w:t>
+      </w:r>
+      <w:proofErr w:type="spellEnd"/>
+      <w:r>
+        <w:rPr>
+          <w:b/>
+          <w:bCs/>
+          <w:lang w:val="en-CA"/>
+        </w:rPr>
+        <w:t xml:space="preserve"> Repo:</w:t>
+      </w:r>
+    </w:p>
+    <w:p>
+      <w:pPr>
+        <w:rPr>
+          <w:lang w:val="en-CA"/>
+        </w:rPr>
+      </w:pPr>
+      <w:hyperlink r:id="rId14" w:history="1">
+        <w:r>
+          <w:rPr>
+            <w:rStyle w:val="Hyperlink"/>
+            <w:lang w:val="en-CA"/>
+          </w:rPr>
+          <w:t>https://github.com/whisperzh/SimpleBoggle</w:t>
+        </w:r>
+      </w:hyperlink>
+    </w:p>
+    <w:p>
+      <w:pPr>
+        <w:rPr>
+          <w:b/>
+          <w:bCs/>
+          <w:lang w:val="en-CA"/>
+        </w:rPr>
+      </w:pPr>
+    </w:p>
+    <w:p>
+      <w:pPr>
+        <w:rPr>
+          <w:b/>
+          <w:bCs/>
+          <w:lang w:val="en-CA"/>
+        </w:rPr>
+      </w:pPr>
+      <w:r>
+        <w:rPr>
+          <w:b/>
+          <w:bCs/>
+          <w:lang w:val="en-CA"/>
+        </w:rPr>
+        <w:t>Video Links:</w:t>
+      </w:r>
+    </w:p>
+    <w:p>
+      <w:pPr>
+        <w:rPr>
+          <w:b/>
+        </w:rPr>
+      </w:pPr>
+    </w:p>
     <w:sectPr>
       <w:pgSz w:w="12240" w:h="15840"/>
       <w:pgMar w:top="1440" w:right="1440" w:bottom="1440" w:left="1440" w:header="720" w:footer="720" w:gutter="0"/>
@@ -2807,6 +4845,304 @@
 <file path=word/numbering.xml><?xml version="1.0" encoding="utf-8"?>
 <w:numbering xmlns:wpc="http://schemas.microsoft.com/office/word/2010/wordprocessingCanvas" xmlns:cx="http://schemas.microsoft.com/office/drawing/2014/chartex" xmlns:cx1="http://schemas.microsoft.com/office/drawing/2015/9/8/chartex" xmlns:cx2="http://schemas.microsoft.com/office/drawing/2015/10/21/chartex" xmlns:cx3="http://schemas.microsoft.com/office/drawing/2016/5/9/chartex" xmlns:cx4="http://schemas.microsoft.com/office/drawing/2016/5/10/chartex" xmlns:cx5="http://schemas.microsoft.com/office/drawing/2016/5/11/chartex" xmlns:cx6="http://schemas.microsoft.com/office/drawing/2016/5/12/chartex" xmlns:cx7="http://schemas.microsoft.com/office/drawing/2016/5/13/chartex" xmlns:cx8="http://schemas.microsoft.com/office/drawing/2016/5/14/chartex" xmlns:mc="http://schemas.openxmlformats.org/markup-compatibility/2006" xmlns:aink="http://schemas.microsoft.com/office/drawing/2016/ink" xmlns:am3d="http://schemas.microsoft.com/office/drawing/2017/model3d" xmlns:o="urn:schemas-microsoft-com:office:office" xmlns:oel="http://schemas.microsoft.com/office/2019/extlst" xmlns:r="http://schemas.openxmlformats.org/officeDocument/2006/relationships" xmlns:m="http://schemas.openxmlformats.org/officeDocument/2006/math" xmlns:v="urn:schemas-microsoft-com:vml" xmlns:wp14="http://schemas.microsoft.com/office/word/2010/wordprocessingDrawing" xmlns:wp="http://schemas.openxmlformats.org/drawingml/2006/wordprocessingDrawing" xmlns:w10="urn:schemas-microsoft-com:office:word" xmlns:w="http://schemas.openxmlformats.org/wordprocessingml/2006/main" xmlns:w14="http://schemas.microsoft.com/office/word/2010/wordml" xmlns:w15="http://schemas.microsoft.com/office/word/2012/wordml" xmlns:w16cex="http://schemas.microsoft.com/office/word/2018/wordml/cex" xmlns:w16cid="http://schemas.microsoft.com/office/word/2016/wordml/cid" xmlns:w16="http://schemas.microsoft.com/office/word/2018/wordml" xmlns:w16sdtdh="http://schemas.microsoft.com/office/word/2020/wordml/sdtdatahash" xmlns:w16se="http://schemas.microsoft.com/office/word/2015/wordml/symex" xmlns:wpg="http://schemas.microsoft.com/office/word/2010/wordprocessingGroup" xmlns:wpi="http://schemas.microsoft.com/office/word/2010/wordprocessingInk" xmlns:wne="http://schemas.microsoft.com/office/word/2006/wordml" xmlns:wps="http://schemas.microsoft.com/office/word/2010/wordprocessingShape" mc:Ignorable="w14 w15 w16se w16cid w16 w16cex w16sdtdh wp14">
   <w:abstractNum w:abstractNumId="0" w15:restartNumberingAfterBreak="0">
+    <w:nsid w:val="016E0ED8"/>
+    <w:multiLevelType w:val="multilevel"/>
+    <w:tmpl w:val="6F347FEC"/>
+    <w:lvl w:ilvl="0">
+      <w:start w:val="1"/>
+      <w:numFmt w:val="bullet"/>
+      <w:lvlText w:val=""/>
+      <w:lvlJc w:val="left"/>
+      <w:pPr>
+        <w:tabs>
+          <w:tab w:val="num" w:pos="720"/>
+        </w:tabs>
+        <w:ind w:left="720" w:hanging="360"/>
+      </w:pPr>
+      <w:rPr>
+        <w:rFonts w:ascii="Symbol" w:hAnsi="Symbol" w:hint="default"/>
+        <w:sz w:val="20"/>
+      </w:rPr>
+    </w:lvl>
+    <w:lvl w:ilvl="1">
+      <w:start w:val="1"/>
+      <w:numFmt w:val="bullet"/>
+      <w:lvlText w:val="o"/>
+      <w:lvlJc w:val="left"/>
+      <w:pPr>
+        <w:tabs>
+          <w:tab w:val="num" w:pos="1440"/>
+        </w:tabs>
+        <w:ind w:left="1440" w:hanging="360"/>
+      </w:pPr>
+      <w:rPr>
+        <w:rFonts w:ascii="Courier New" w:hAnsi="Courier New" w:hint="default"/>
+        <w:sz w:val="20"/>
+      </w:rPr>
+    </w:lvl>
+    <w:lvl w:ilvl="2" w:tentative="1">
+      <w:start w:val="1"/>
+      <w:numFmt w:val="bullet"/>
+      <w:lvlText w:val=""/>
+      <w:lvlJc w:val="left"/>
+      <w:pPr>
+        <w:tabs>
+          <w:tab w:val="num" w:pos="2160"/>
+        </w:tabs>
+        <w:ind w:left="2160" w:hanging="360"/>
+      </w:pPr>
+      <w:rPr>
+        <w:rFonts w:ascii="Wingdings" w:hAnsi="Wingdings" w:hint="default"/>
+        <w:sz w:val="20"/>
+      </w:rPr>
+    </w:lvl>
+    <w:lvl w:ilvl="3" w:tentative="1">
+      <w:start w:val="1"/>
+      <w:numFmt w:val="bullet"/>
+      <w:lvlText w:val=""/>
+      <w:lvlJc w:val="left"/>
+      <w:pPr>
+        <w:tabs>
+          <w:tab w:val="num" w:pos="2880"/>
+        </w:tabs>
+        <w:ind w:left="2880" w:hanging="360"/>
+      </w:pPr>
+      <w:rPr>
+        <w:rFonts w:ascii="Wingdings" w:hAnsi="Wingdings" w:hint="default"/>
+        <w:sz w:val="20"/>
+      </w:rPr>
+    </w:lvl>
+    <w:lvl w:ilvl="4" w:tentative="1">
+      <w:start w:val="1"/>
+      <w:numFmt w:val="bullet"/>
+      <w:lvlText w:val=""/>
+      <w:lvlJc w:val="left"/>
+      <w:pPr>
+        <w:tabs>
+          <w:tab w:val="num" w:pos="3600"/>
+        </w:tabs>
+        <w:ind w:left="3600" w:hanging="360"/>
+      </w:pPr>
+      <w:rPr>
+        <w:rFonts w:ascii="Wingdings" w:hAnsi="Wingdings" w:hint="default"/>
+        <w:sz w:val="20"/>
+      </w:rPr>
+    </w:lvl>
+    <w:lvl w:ilvl="5" w:tentative="1">
+      <w:start w:val="1"/>
+      <w:numFmt w:val="bullet"/>
+      <w:lvlText w:val=""/>
+      <w:lvlJc w:val="left"/>
+      <w:pPr>
+        <w:tabs>
+          <w:tab w:val="num" w:pos="4320"/>
+        </w:tabs>
+        <w:ind w:left="4320" w:hanging="360"/>
+      </w:pPr>
+      <w:rPr>
+        <w:rFonts w:ascii="Wingdings" w:hAnsi="Wingdings" w:hint="default"/>
+        <w:sz w:val="20"/>
+      </w:rPr>
+    </w:lvl>
+    <w:lvl w:ilvl="6" w:tentative="1">
+      <w:start w:val="1"/>
+      <w:numFmt w:val="bullet"/>
+      <w:lvlText w:val=""/>
+      <w:lvlJc w:val="left"/>
+      <w:pPr>
+        <w:tabs>
+          <w:tab w:val="num" w:pos="5040"/>
+        </w:tabs>
+        <w:ind w:left="5040" w:hanging="360"/>
+      </w:pPr>
+      <w:rPr>
+        <w:rFonts w:ascii="Wingdings" w:hAnsi="Wingdings" w:hint="default"/>
+        <w:sz w:val="20"/>
+      </w:rPr>
+    </w:lvl>
+    <w:lvl w:ilvl="7" w:tentative="1">
+      <w:start w:val="1"/>
+      <w:numFmt w:val="bullet"/>
+      <w:lvlText w:val=""/>
+      <w:lvlJc w:val="left"/>
+      <w:pPr>
+        <w:tabs>
+          <w:tab w:val="num" w:pos="5760"/>
+        </w:tabs>
+        <w:ind w:left="5760" w:hanging="360"/>
+      </w:pPr>
+      <w:rPr>
+        <w:rFonts w:ascii="Wingdings" w:hAnsi="Wingdings" w:hint="default"/>
+        <w:sz w:val="20"/>
+      </w:rPr>
+    </w:lvl>
+    <w:lvl w:ilvl="8" w:tentative="1">
+      <w:start w:val="1"/>
+      <w:numFmt w:val="bullet"/>
+      <w:lvlText w:val=""/>
+      <w:lvlJc w:val="left"/>
+      <w:pPr>
+        <w:tabs>
+          <w:tab w:val="num" w:pos="6480"/>
+        </w:tabs>
+        <w:ind w:left="6480" w:hanging="360"/>
+      </w:pPr>
+      <w:rPr>
+        <w:rFonts w:ascii="Wingdings" w:hAnsi="Wingdings" w:hint="default"/>
+        <w:sz w:val="20"/>
+      </w:rPr>
+    </w:lvl>
+  </w:abstractNum>
+  <w:abstractNum w:abstractNumId="1" w15:restartNumberingAfterBreak="0">
+    <w:nsid w:val="029302C7"/>
+    <w:multiLevelType w:val="multilevel"/>
+    <w:tmpl w:val="8D26618E"/>
+    <w:lvl w:ilvl="0">
+      <w:start w:val="1"/>
+      <w:numFmt w:val="bullet"/>
+      <w:lvlText w:val=""/>
+      <w:lvlJc w:val="left"/>
+      <w:pPr>
+        <w:tabs>
+          <w:tab w:val="num" w:pos="720"/>
+        </w:tabs>
+        <w:ind w:left="720" w:hanging="360"/>
+      </w:pPr>
+      <w:rPr>
+        <w:rFonts w:ascii="Symbol" w:hAnsi="Symbol" w:hint="default"/>
+        <w:sz w:val="20"/>
+      </w:rPr>
+    </w:lvl>
+    <w:lvl w:ilvl="1">
+      <w:start w:val="1"/>
+      <w:numFmt w:val="bullet"/>
+      <w:lvlText w:val="o"/>
+      <w:lvlJc w:val="left"/>
+      <w:pPr>
+        <w:tabs>
+          <w:tab w:val="num" w:pos="1440"/>
+        </w:tabs>
+        <w:ind w:left="1440" w:hanging="360"/>
+      </w:pPr>
+      <w:rPr>
+        <w:rFonts w:ascii="Courier New" w:hAnsi="Courier New" w:hint="default"/>
+        <w:sz w:val="20"/>
+      </w:rPr>
+    </w:lvl>
+    <w:lvl w:ilvl="2" w:tentative="1">
+      <w:start w:val="1"/>
+      <w:numFmt w:val="bullet"/>
+      <w:lvlText w:val=""/>
+      <w:lvlJc w:val="left"/>
+      <w:pPr>
+        <w:tabs>
+          <w:tab w:val="num" w:pos="2160"/>
+        </w:tabs>
+        <w:ind w:left="2160" w:hanging="360"/>
+      </w:pPr>
+      <w:rPr>
+        <w:rFonts w:ascii="Wingdings" w:hAnsi="Wingdings" w:hint="default"/>
+        <w:sz w:val="20"/>
+      </w:rPr>
+    </w:lvl>
+    <w:lvl w:ilvl="3" w:tentative="1">
+      <w:start w:val="1"/>
+      <w:numFmt w:val="bullet"/>
+      <w:lvlText w:val=""/>
+      <w:lvlJc w:val="left"/>
+      <w:pPr>
+        <w:tabs>
+          <w:tab w:val="num" w:pos="2880"/>
+        </w:tabs>
+        <w:ind w:left="2880" w:hanging="360"/>
+      </w:pPr>
+      <w:rPr>
+        <w:rFonts w:ascii="Wingdings" w:hAnsi="Wingdings" w:hint="default"/>
+        <w:sz w:val="20"/>
+      </w:rPr>
+    </w:lvl>
+    <w:lvl w:ilvl="4" w:tentative="1">
+      <w:start w:val="1"/>
+      <w:numFmt w:val="bullet"/>
+      <w:lvlText w:val=""/>
+      <w:lvlJc w:val="left"/>
+      <w:pPr>
+        <w:tabs>
+          <w:tab w:val="num" w:pos="3600"/>
+        </w:tabs>
+        <w:ind w:left="3600" w:hanging="360"/>
+      </w:pPr>
+      <w:rPr>
+        <w:rFonts w:ascii="Wingdings" w:hAnsi="Wingdings" w:hint="default"/>
+        <w:sz w:val="20"/>
+      </w:rPr>
+    </w:lvl>
+    <w:lvl w:ilvl="5" w:tentative="1">
+      <w:start w:val="1"/>
+      <w:numFmt w:val="bullet"/>
+      <w:lvlText w:val=""/>
+      <w:lvlJc w:val="left"/>
+      <w:pPr>
+        <w:tabs>
+          <w:tab w:val="num" w:pos="4320"/>
+        </w:tabs>
+        <w:ind w:left="4320" w:hanging="360"/>
+      </w:pPr>
+      <w:rPr>
+        <w:rFonts w:ascii="Wingdings" w:hAnsi="Wingdings" w:hint="default"/>
+        <w:sz w:val="20"/>
+      </w:rPr>
+    </w:lvl>
+    <w:lvl w:ilvl="6" w:tentative="1">
+      <w:start w:val="1"/>
+      <w:numFmt w:val="bullet"/>
+      <w:lvlText w:val=""/>
+      <w:lvlJc w:val="left"/>
+      <w:pPr>
+        <w:tabs>
+          <w:tab w:val="num" w:pos="5040"/>
+        </w:tabs>
+        <w:ind w:left="5040" w:hanging="360"/>
+      </w:pPr>
+      <w:rPr>
+        <w:rFonts w:ascii="Wingdings" w:hAnsi="Wingdings" w:hint="default"/>
+        <w:sz w:val="20"/>
+      </w:rPr>
+    </w:lvl>
+    <w:lvl w:ilvl="7" w:tentative="1">
+      <w:start w:val="1"/>
+      <w:numFmt w:val="bullet"/>
+      <w:lvlText w:val=""/>
+      <w:lvlJc w:val="left"/>
+      <w:pPr>
+        <w:tabs>
+          <w:tab w:val="num" w:pos="5760"/>
+        </w:tabs>
+        <w:ind w:left="5760" w:hanging="360"/>
+      </w:pPr>
+      <w:rPr>
+        <w:rFonts w:ascii="Wingdings" w:hAnsi="Wingdings" w:hint="default"/>
+        <w:sz w:val="20"/>
+      </w:rPr>
+    </w:lvl>
+    <w:lvl w:ilvl="8" w:tentative="1">
+      <w:start w:val="1"/>
+      <w:numFmt w:val="bullet"/>
+      <w:lvlText w:val=""/>
+      <w:lvlJc w:val="left"/>
+      <w:pPr>
+        <w:tabs>
+          <w:tab w:val="num" w:pos="6480"/>
+        </w:tabs>
+        <w:ind w:left="6480" w:hanging="360"/>
+      </w:pPr>
+      <w:rPr>
+        <w:rFonts w:ascii="Wingdings" w:hAnsi="Wingdings" w:hint="default"/>
+        <w:sz w:val="20"/>
+      </w:rPr>
+    </w:lvl>
+  </w:abstractNum>
+  <w:abstractNum w:abstractNumId="2" w15:restartNumberingAfterBreak="0">
     <w:nsid w:val="03667FE3"/>
     <w:multiLevelType w:val="hybridMultilevel"/>
     <w:tmpl w:val="2F2406B4"/>
@@ -2895,7 +5231,156 @@
       </w:pPr>
     </w:lvl>
   </w:abstractNum>
-  <w:abstractNum w:abstractNumId="1" w15:restartNumberingAfterBreak="0">
+  <w:abstractNum w:abstractNumId="3" w15:restartNumberingAfterBreak="0">
+    <w:nsid w:val="0A406A13"/>
+    <w:multiLevelType w:val="multilevel"/>
+    <w:tmpl w:val="5616E878"/>
+    <w:lvl w:ilvl="0">
+      <w:start w:val="1"/>
+      <w:numFmt w:val="bullet"/>
+      <w:lvlText w:val=""/>
+      <w:lvlJc w:val="left"/>
+      <w:pPr>
+        <w:tabs>
+          <w:tab w:val="num" w:pos="720"/>
+        </w:tabs>
+        <w:ind w:left="720" w:hanging="360"/>
+      </w:pPr>
+      <w:rPr>
+        <w:rFonts w:ascii="Symbol" w:hAnsi="Symbol" w:hint="default"/>
+        <w:sz w:val="20"/>
+      </w:rPr>
+    </w:lvl>
+    <w:lvl w:ilvl="1" w:tentative="1">
+      <w:start w:val="1"/>
+      <w:numFmt w:val="bullet"/>
+      <w:lvlText w:val="o"/>
+      <w:lvlJc w:val="left"/>
+      <w:pPr>
+        <w:tabs>
+          <w:tab w:val="num" w:pos="1440"/>
+        </w:tabs>
+        <w:ind w:left="1440" w:hanging="360"/>
+      </w:pPr>
+      <w:rPr>
+        <w:rFonts w:ascii="Courier New" w:hAnsi="Courier New" w:hint="default"/>
+        <w:sz w:val="20"/>
+      </w:rPr>
+    </w:lvl>
+    <w:lvl w:ilvl="2" w:tentative="1">
+      <w:start w:val="1"/>
+      <w:numFmt w:val="bullet"/>
+      <w:lvlText w:val=""/>
+      <w:lvlJc w:val="left"/>
+      <w:pPr>
+        <w:tabs>
+          <w:tab w:val="num" w:pos="2160"/>
+        </w:tabs>
+        <w:ind w:left="2160" w:hanging="360"/>
+      </w:pPr>
+      <w:rPr>
+        <w:rFonts w:ascii="Wingdings" w:hAnsi="Wingdings" w:hint="default"/>
+        <w:sz w:val="20"/>
+      </w:rPr>
+    </w:lvl>
+    <w:lvl w:ilvl="3" w:tentative="1">
+      <w:start w:val="1"/>
+      <w:numFmt w:val="bullet"/>
+      <w:lvlText w:val=""/>
+      <w:lvlJc w:val="left"/>
+      <w:pPr>
+        <w:tabs>
+          <w:tab w:val="num" w:pos="2880"/>
+        </w:tabs>
+        <w:ind w:left="2880" w:hanging="360"/>
+      </w:pPr>
+      <w:rPr>
+        <w:rFonts w:ascii="Wingdings" w:hAnsi="Wingdings" w:hint="default"/>
+        <w:sz w:val="20"/>
+      </w:rPr>
+    </w:lvl>
+    <w:lvl w:ilvl="4" w:tentative="1">
+      <w:start w:val="1"/>
+      <w:numFmt w:val="bullet"/>
+      <w:lvlText w:val=""/>
+      <w:lvlJc w:val="left"/>
+      <w:pPr>
+        <w:tabs>
+          <w:tab w:val="num" w:pos="3600"/>
+        </w:tabs>
+        <w:ind w:left="3600" w:hanging="360"/>
+      </w:pPr>
+      <w:rPr>
+        <w:rFonts w:ascii="Wingdings" w:hAnsi="Wingdings" w:hint="default"/>
+        <w:sz w:val="20"/>
+      </w:rPr>
+    </w:lvl>
+    <w:lvl w:ilvl="5" w:tentative="1">
+      <w:start w:val="1"/>
+      <w:numFmt w:val="bullet"/>
+      <w:lvlText w:val=""/>
+      <w:lvlJc w:val="left"/>
+      <w:pPr>
+        <w:tabs>
+          <w:tab w:val="num" w:pos="4320"/>
+        </w:tabs>
+        <w:ind w:left="4320" w:hanging="360"/>
+      </w:pPr>
+      <w:rPr>
+        <w:rFonts w:ascii="Wingdings" w:hAnsi="Wingdings" w:hint="default"/>
+        <w:sz w:val="20"/>
+      </w:rPr>
+    </w:lvl>
+    <w:lvl w:ilvl="6" w:tentative="1">
+      <w:start w:val="1"/>
+      <w:numFmt w:val="bullet"/>
+      <w:lvlText w:val=""/>
+      <w:lvlJc w:val="left"/>
+      <w:pPr>
+        <w:tabs>
+          <w:tab w:val="num" w:pos="5040"/>
+        </w:tabs>
+        <w:ind w:left="5040" w:hanging="360"/>
+      </w:pPr>
+      <w:rPr>
+        <w:rFonts w:ascii="Wingdings" w:hAnsi="Wingdings" w:hint="default"/>
+        <w:sz w:val="20"/>
+      </w:rPr>
+    </w:lvl>
+    <w:lvl w:ilvl="7" w:tentative="1">
+      <w:start w:val="1"/>
+      <w:numFmt w:val="bullet"/>
+      <w:lvlText w:val=""/>
+      <w:lvlJc w:val="left"/>
+      <w:pPr>
+        <w:tabs>
+          <w:tab w:val="num" w:pos="5760"/>
+        </w:tabs>
+        <w:ind w:left="5760" w:hanging="360"/>
+      </w:pPr>
+      <w:rPr>
+        <w:rFonts w:ascii="Wingdings" w:hAnsi="Wingdings" w:hint="default"/>
+        <w:sz w:val="20"/>
+      </w:rPr>
+    </w:lvl>
+    <w:lvl w:ilvl="8" w:tentative="1">
+      <w:start w:val="1"/>
+      <w:numFmt w:val="bullet"/>
+      <w:lvlText w:val=""/>
+      <w:lvlJc w:val="left"/>
+      <w:pPr>
+        <w:tabs>
+          <w:tab w:val="num" w:pos="6480"/>
+        </w:tabs>
+        <w:ind w:left="6480" w:hanging="360"/>
+      </w:pPr>
+      <w:rPr>
+        <w:rFonts w:ascii="Wingdings" w:hAnsi="Wingdings" w:hint="default"/>
+        <w:sz w:val="20"/>
+      </w:rPr>
+    </w:lvl>
+  </w:abstractNum>
+  <w:abstractNum w:abstractNumId="4" w15:restartNumberingAfterBreak="0">
     <w:nsid w:val="0B137E8D"/>
     <w:multiLevelType w:val="hybridMultilevel"/>
     <w:tmpl w:val="8CD08F8C"/>
@@ -3008,7 +5493,7 @@
       </w:rPr>
     </w:lvl>
   </w:abstractNum>
-  <w:abstractNum w:abstractNumId="2" w15:restartNumberingAfterBreak="0">
+  <w:abstractNum w:abstractNumId="5" w15:restartNumberingAfterBreak="0">
     <w:nsid w:val="15534574"/>
     <w:multiLevelType w:val="hybridMultilevel"/>
     <w:tmpl w:val="659699CE"/>
@@ -3097,7 +5582,305 @@
       </w:pPr>
     </w:lvl>
   </w:abstractNum>
-  <w:abstractNum w:abstractNumId="3" w15:restartNumberingAfterBreak="0">
+  <w:abstractNum w:abstractNumId="6" w15:restartNumberingAfterBreak="0">
+    <w:nsid w:val="15E4767F"/>
+    <w:multiLevelType w:val="multilevel"/>
+    <w:tmpl w:val="6382D07C"/>
+    <w:lvl w:ilvl="0">
+      <w:start w:val="1"/>
+      <w:numFmt w:val="bullet"/>
+      <w:lvlText w:val=""/>
+      <w:lvlJc w:val="left"/>
+      <w:pPr>
+        <w:tabs>
+          <w:tab w:val="num" w:pos="720"/>
+        </w:tabs>
+        <w:ind w:left="720" w:hanging="360"/>
+      </w:pPr>
+      <w:rPr>
+        <w:rFonts w:ascii="Symbol" w:hAnsi="Symbol" w:hint="default"/>
+        <w:sz w:val="20"/>
+      </w:rPr>
+    </w:lvl>
+    <w:lvl w:ilvl="1">
+      <w:start w:val="1"/>
+      <w:numFmt w:val="bullet"/>
+      <w:lvlText w:val="o"/>
+      <w:lvlJc w:val="left"/>
+      <w:pPr>
+        <w:tabs>
+          <w:tab w:val="num" w:pos="1440"/>
+        </w:tabs>
+        <w:ind w:left="1440" w:hanging="360"/>
+      </w:pPr>
+      <w:rPr>
+        <w:rFonts w:ascii="Courier New" w:hAnsi="Courier New" w:hint="default"/>
+        <w:sz w:val="20"/>
+      </w:rPr>
+    </w:lvl>
+    <w:lvl w:ilvl="2" w:tentative="1">
+      <w:start w:val="1"/>
+      <w:numFmt w:val="bullet"/>
+      <w:lvlText w:val=""/>
+      <w:lvlJc w:val="left"/>
+      <w:pPr>
+        <w:tabs>
+          <w:tab w:val="num" w:pos="2160"/>
+        </w:tabs>
+        <w:ind w:left="2160" w:hanging="360"/>
+      </w:pPr>
+      <w:rPr>
+        <w:rFonts w:ascii="Wingdings" w:hAnsi="Wingdings" w:hint="default"/>
+        <w:sz w:val="20"/>
+      </w:rPr>
+    </w:lvl>
+    <w:lvl w:ilvl="3" w:tentative="1">
+      <w:start w:val="1"/>
+      <w:numFmt w:val="bullet"/>
+      <w:lvlText w:val=""/>
+      <w:lvlJc w:val="left"/>
+      <w:pPr>
+        <w:tabs>
+          <w:tab w:val="num" w:pos="2880"/>
+        </w:tabs>
+        <w:ind w:left="2880" w:hanging="360"/>
+      </w:pPr>
+      <w:rPr>
+        <w:rFonts w:ascii="Wingdings" w:hAnsi="Wingdings" w:hint="default"/>
+        <w:sz w:val="20"/>
+      </w:rPr>
+    </w:lvl>
+    <w:lvl w:ilvl="4" w:tentative="1">
+      <w:start w:val="1"/>
+      <w:numFmt w:val="bullet"/>
+      <w:lvlText w:val=""/>
+      <w:lvlJc w:val="left"/>
+      <w:pPr>
+        <w:tabs>
+          <w:tab w:val="num" w:pos="3600"/>
+        </w:tabs>
+        <w:ind w:left="3600" w:hanging="360"/>
+      </w:pPr>
+      <w:rPr>
+        <w:rFonts w:ascii="Wingdings" w:hAnsi="Wingdings" w:hint="default"/>
+        <w:sz w:val="20"/>
+      </w:rPr>
+    </w:lvl>
+    <w:lvl w:ilvl="5" w:tentative="1">
+      <w:start w:val="1"/>
+      <w:numFmt w:val="bullet"/>
+      <w:lvlText w:val=""/>
+      <w:lvlJc w:val="left"/>
+      <w:pPr>
+        <w:tabs>
+          <w:tab w:val="num" w:pos="4320"/>
+        </w:tabs>
+        <w:ind w:left="4320" w:hanging="360"/>
+      </w:pPr>
+      <w:rPr>
+        <w:rFonts w:ascii="Wingdings" w:hAnsi="Wingdings" w:hint="default"/>
+        <w:sz w:val="20"/>
+      </w:rPr>
+    </w:lvl>
+    <w:lvl w:ilvl="6" w:tentative="1">
+      <w:start w:val="1"/>
+      <w:numFmt w:val="bullet"/>
+      <w:lvlText w:val=""/>
+      <w:lvlJc w:val="left"/>
+      <w:pPr>
+        <w:tabs>
+          <w:tab w:val="num" w:pos="5040"/>
+        </w:tabs>
+        <w:ind w:left="5040" w:hanging="360"/>
+      </w:pPr>
+      <w:rPr>
+        <w:rFonts w:ascii="Wingdings" w:hAnsi="Wingdings" w:hint="default"/>
+        <w:sz w:val="20"/>
+      </w:rPr>
+    </w:lvl>
+    <w:lvl w:ilvl="7" w:tentative="1">
+      <w:start w:val="1"/>
+      <w:numFmt w:val="bullet"/>
+      <w:lvlText w:val=""/>
+      <w:lvlJc w:val="left"/>
+      <w:pPr>
+        <w:tabs>
+          <w:tab w:val="num" w:pos="5760"/>
+        </w:tabs>
+        <w:ind w:left="5760" w:hanging="360"/>
+      </w:pPr>
+      <w:rPr>
+        <w:rFonts w:ascii="Wingdings" w:hAnsi="Wingdings" w:hint="default"/>
+        <w:sz w:val="20"/>
+      </w:rPr>
+    </w:lvl>
+    <w:lvl w:ilvl="8" w:tentative="1">
+      <w:start w:val="1"/>
+      <w:numFmt w:val="bullet"/>
+      <w:lvlText w:val=""/>
+      <w:lvlJc w:val="left"/>
+      <w:pPr>
+        <w:tabs>
+          <w:tab w:val="num" w:pos="6480"/>
+        </w:tabs>
+        <w:ind w:left="6480" w:hanging="360"/>
+      </w:pPr>
+      <w:rPr>
+        <w:rFonts w:ascii="Wingdings" w:hAnsi="Wingdings" w:hint="default"/>
+        <w:sz w:val="20"/>
+      </w:rPr>
+    </w:lvl>
+  </w:abstractNum>
+  <w:abstractNum w:abstractNumId="7" w15:restartNumberingAfterBreak="0">
+    <w:nsid w:val="170B23BF"/>
+    <w:multiLevelType w:val="multilevel"/>
+    <w:tmpl w:val="1C1A5BC6"/>
+    <w:lvl w:ilvl="0">
+      <w:start w:val="1"/>
+      <w:numFmt w:val="bullet"/>
+      <w:lvlText w:val=""/>
+      <w:lvlJc w:val="left"/>
+      <w:pPr>
+        <w:tabs>
+          <w:tab w:val="num" w:pos="720"/>
+        </w:tabs>
+        <w:ind w:left="720" w:hanging="360"/>
+      </w:pPr>
+      <w:rPr>
+        <w:rFonts w:ascii="Symbol" w:hAnsi="Symbol" w:hint="default"/>
+        <w:sz w:val="20"/>
+      </w:rPr>
+    </w:lvl>
+    <w:lvl w:ilvl="1">
+      <w:start w:val="1"/>
+      <w:numFmt w:val="bullet"/>
+      <w:lvlText w:val="o"/>
+      <w:lvlJc w:val="left"/>
+      <w:pPr>
+        <w:tabs>
+          <w:tab w:val="num" w:pos="1440"/>
+        </w:tabs>
+        <w:ind w:left="1440" w:hanging="360"/>
+      </w:pPr>
+      <w:rPr>
+        <w:rFonts w:ascii="Courier New" w:hAnsi="Courier New" w:hint="default"/>
+        <w:sz w:val="20"/>
+      </w:rPr>
+    </w:lvl>
+    <w:lvl w:ilvl="2" w:tentative="1">
+      <w:start w:val="1"/>
+      <w:numFmt w:val="bullet"/>
+      <w:lvlText w:val=""/>
+      <w:lvlJc w:val="left"/>
+      <w:pPr>
+        <w:tabs>
+          <w:tab w:val="num" w:pos="2160"/>
+        </w:tabs>
+        <w:ind w:left="2160" w:hanging="360"/>
+      </w:pPr>
+      <w:rPr>
+        <w:rFonts w:ascii="Wingdings" w:hAnsi="Wingdings" w:hint="default"/>
+        <w:sz w:val="20"/>
+      </w:rPr>
+    </w:lvl>
+    <w:lvl w:ilvl="3" w:tentative="1">
+      <w:start w:val="1"/>
+      <w:numFmt w:val="bullet"/>
+      <w:lvlText w:val=""/>
+      <w:lvlJc w:val="left"/>
+      <w:pPr>
+        <w:tabs>
+          <w:tab w:val="num" w:pos="2880"/>
+        </w:tabs>
+        <w:ind w:left="2880" w:hanging="360"/>
+      </w:pPr>
+      <w:rPr>
+        <w:rFonts w:ascii="Wingdings" w:hAnsi="Wingdings" w:hint="default"/>
+        <w:sz w:val="20"/>
+      </w:rPr>
+    </w:lvl>
+    <w:lvl w:ilvl="4" w:tentative="1">
+      <w:start w:val="1"/>
+      <w:numFmt w:val="bullet"/>
+      <w:lvlText w:val=""/>
+      <w:lvlJc w:val="left"/>
+      <w:pPr>
+        <w:tabs>
+          <w:tab w:val="num" w:pos="3600"/>
+        </w:tabs>
+        <w:ind w:left="3600" w:hanging="360"/>
+      </w:pPr>
+      <w:rPr>
+        <w:rFonts w:ascii="Wingdings" w:hAnsi="Wingdings" w:hint="default"/>
+        <w:sz w:val="20"/>
+      </w:rPr>
+    </w:lvl>
+    <w:lvl w:ilvl="5" w:tentative="1">
+      <w:start w:val="1"/>
+      <w:numFmt w:val="bullet"/>
+      <w:lvlText w:val=""/>
+      <w:lvlJc w:val="left"/>
+      <w:pPr>
+        <w:tabs>
+          <w:tab w:val="num" w:pos="4320"/>
+        </w:tabs>
+        <w:ind w:left="4320" w:hanging="360"/>
+      </w:pPr>
+      <w:rPr>
+        <w:rFonts w:ascii="Wingdings" w:hAnsi="Wingdings" w:hint="default"/>
+        <w:sz w:val="20"/>
+      </w:rPr>
+    </w:lvl>
+    <w:lvl w:ilvl="6" w:tentative="1">
+      <w:start w:val="1"/>
+      <w:numFmt w:val="bullet"/>
+      <w:lvlText w:val=""/>
+      <w:lvlJc w:val="left"/>
+      <w:pPr>
+        <w:tabs>
+          <w:tab w:val="num" w:pos="5040"/>
+        </w:tabs>
+        <w:ind w:left="5040" w:hanging="360"/>
+      </w:pPr>
+      <w:rPr>
+        <w:rFonts w:ascii="Wingdings" w:hAnsi="Wingdings" w:hint="default"/>
+        <w:sz w:val="20"/>
+      </w:rPr>
+    </w:lvl>
+    <w:lvl w:ilvl="7" w:tentative="1">
+      <w:start w:val="1"/>
+      <w:numFmt w:val="bullet"/>
+      <w:lvlText w:val=""/>
+      <w:lvlJc w:val="left"/>
+      <w:pPr>
+        <w:tabs>
+          <w:tab w:val="num" w:pos="5760"/>
+        </w:tabs>
+        <w:ind w:left="5760" w:hanging="360"/>
+      </w:pPr>
+      <w:rPr>
+        <w:rFonts w:ascii="Wingdings" w:hAnsi="Wingdings" w:hint="default"/>
+        <w:sz w:val="20"/>
+      </w:rPr>
+    </w:lvl>
+    <w:lvl w:ilvl="8" w:tentative="1">
+      <w:start w:val="1"/>
+      <w:numFmt w:val="bullet"/>
+      <w:lvlText w:val=""/>
+      <w:lvlJc w:val="left"/>
+      <w:pPr>
+        <w:tabs>
+          <w:tab w:val="num" w:pos="6480"/>
+        </w:tabs>
+        <w:ind w:left="6480" w:hanging="360"/>
+      </w:pPr>
+      <w:rPr>
+        <w:rFonts w:ascii="Wingdings" w:hAnsi="Wingdings" w:hint="default"/>
+        <w:sz w:val="20"/>
+      </w:rPr>
+    </w:lvl>
+  </w:abstractNum>
+  <w:abstractNum w:abstractNumId="8" w15:restartNumberingAfterBreak="0">
     <w:nsid w:val="176C491D"/>
     <w:multiLevelType w:val="hybridMultilevel"/>
     <w:tmpl w:val="59384212"/>
@@ -3186,7 +5969,7 @@
       </w:pPr>
     </w:lvl>
   </w:abstractNum>
-  <w:abstractNum w:abstractNumId="4" w15:restartNumberingAfterBreak="0">
+  <w:abstractNum w:abstractNumId="9" w15:restartNumberingAfterBreak="0">
     <w:nsid w:val="19126FA5"/>
     <w:multiLevelType w:val="hybridMultilevel"/>
     <w:tmpl w:val="A570609E"/>
@@ -3275,7 +6058,7 @@
       </w:pPr>
     </w:lvl>
   </w:abstractNum>
-  <w:abstractNum w:abstractNumId="5" w15:restartNumberingAfterBreak="0">
+  <w:abstractNum w:abstractNumId="10" w15:restartNumberingAfterBreak="0">
     <w:nsid w:val="196E56C8"/>
     <w:multiLevelType w:val="hybridMultilevel"/>
     <w:tmpl w:val="23BE73CE"/>
@@ -3388,7 +6171,7 @@
       </w:rPr>
     </w:lvl>
   </w:abstractNum>
-  <w:abstractNum w:abstractNumId="6" w15:restartNumberingAfterBreak="0">
+  <w:abstractNum w:abstractNumId="11" w15:restartNumberingAfterBreak="0">
     <w:nsid w:val="29711338"/>
     <w:multiLevelType w:val="hybridMultilevel"/>
     <w:tmpl w:val="EE6C6CA8"/>
@@ -3501,7 +6284,7 @@
       </w:rPr>
     </w:lvl>
   </w:abstractNum>
-  <w:abstractNum w:abstractNumId="7" w15:restartNumberingAfterBreak="0">
+  <w:abstractNum w:abstractNumId="12" w15:restartNumberingAfterBreak="0">
     <w:nsid w:val="29F310D1"/>
     <w:multiLevelType w:val="hybridMultilevel"/>
     <w:tmpl w:val="04126730"/>
@@ -3587,7 +6370,7 @@
       </w:pPr>
     </w:lvl>
   </w:abstractNum>
-  <w:abstractNum w:abstractNumId="8" w15:restartNumberingAfterBreak="0">
+  <w:abstractNum w:abstractNumId="13" w15:restartNumberingAfterBreak="0">
     <w:nsid w:val="2E511DDC"/>
     <w:multiLevelType w:val="hybridMultilevel"/>
     <w:tmpl w:val="94A853D8"/>
@@ -3700,7 +6483,7 @@
       </w:rPr>
     </w:lvl>
   </w:abstractNum>
-  <w:abstractNum w:abstractNumId="9" w15:restartNumberingAfterBreak="0">
+  <w:abstractNum w:abstractNumId="14" w15:restartNumberingAfterBreak="0">
     <w:nsid w:val="2FA879EB"/>
     <w:multiLevelType w:val="hybridMultilevel"/>
     <w:tmpl w:val="FC864AE2"/>
@@ -3786,7 +6569,7 @@
       </w:pPr>
     </w:lvl>
   </w:abstractNum>
-  <w:abstractNum w:abstractNumId="10" w15:restartNumberingAfterBreak="0">
+  <w:abstractNum w:abstractNumId="15" w15:restartNumberingAfterBreak="0">
     <w:nsid w:val="344D1EA6"/>
     <w:multiLevelType w:val="hybridMultilevel"/>
     <w:tmpl w:val="079673E4"/>
@@ -3898,7 +6681,7 @@
       </w:rPr>
     </w:lvl>
   </w:abstractNum>
-  <w:abstractNum w:abstractNumId="11" w15:restartNumberingAfterBreak="0">
+  <w:abstractNum w:abstractNumId="16" w15:restartNumberingAfterBreak="0">
     <w:nsid w:val="3A1B5D81"/>
     <w:multiLevelType w:val="hybridMultilevel"/>
     <w:tmpl w:val="6B8EBF06"/>
@@ -3984,7 +6767,7 @@
       </w:pPr>
     </w:lvl>
   </w:abstractNum>
-  <w:abstractNum w:abstractNumId="12" w15:restartNumberingAfterBreak="0">
+  <w:abstractNum w:abstractNumId="17" w15:restartNumberingAfterBreak="0">
     <w:nsid w:val="414E0C90"/>
     <w:multiLevelType w:val="hybridMultilevel"/>
     <w:tmpl w:val="56C2CD14"/>
@@ -4073,7 +6856,7 @@
       </w:pPr>
     </w:lvl>
   </w:abstractNum>
-  <w:abstractNum w:abstractNumId="13" w15:restartNumberingAfterBreak="0">
+  <w:abstractNum w:abstractNumId="18" w15:restartNumberingAfterBreak="0">
     <w:nsid w:val="416F753E"/>
     <w:multiLevelType w:val="hybridMultilevel"/>
     <w:tmpl w:val="17C422D2"/>
@@ -4186,7 +6969,156 @@
       </w:rPr>
     </w:lvl>
   </w:abstractNum>
-  <w:abstractNum w:abstractNumId="14" w15:restartNumberingAfterBreak="0">
+  <w:abstractNum w:abstractNumId="19" w15:restartNumberingAfterBreak="0">
+    <w:nsid w:val="44AA6469"/>
+    <w:multiLevelType w:val="multilevel"/>
+    <w:tmpl w:val="C7BC1186"/>
+    <w:lvl w:ilvl="0">
+      <w:start w:val="1"/>
+      <w:numFmt w:val="bullet"/>
+      <w:lvlText w:val=""/>
+      <w:lvlJc w:val="left"/>
+      <w:pPr>
+        <w:tabs>
+          <w:tab w:val="num" w:pos="720"/>
+        </w:tabs>
+        <w:ind w:left="720" w:hanging="360"/>
+      </w:pPr>
+      <w:rPr>
+        <w:rFonts w:ascii="Symbol" w:hAnsi="Symbol" w:hint="default"/>
+        <w:sz w:val="20"/>
+      </w:rPr>
+    </w:lvl>
+    <w:lvl w:ilvl="1">
+      <w:start w:val="1"/>
+      <w:numFmt w:val="bullet"/>
+      <w:lvlText w:val="o"/>
+      <w:lvlJc w:val="left"/>
+      <w:pPr>
+        <w:tabs>
+          <w:tab w:val="num" w:pos="1440"/>
+        </w:tabs>
+        <w:ind w:left="1440" w:hanging="360"/>
+      </w:pPr>
+      <w:rPr>
+        <w:rFonts w:ascii="Courier New" w:hAnsi="Courier New" w:hint="default"/>
+        <w:sz w:val="20"/>
+      </w:rPr>
+    </w:lvl>
+    <w:lvl w:ilvl="2">
+      <w:start w:val="1"/>
+      <w:numFmt w:val="bullet"/>
+      <w:lvlText w:val=""/>
+      <w:lvlJc w:val="left"/>
+      <w:pPr>
+        <w:tabs>
+          <w:tab w:val="num" w:pos="2160"/>
+        </w:tabs>
+        <w:ind w:left="2160" w:hanging="360"/>
+      </w:pPr>
+      <w:rPr>
+        <w:rFonts w:ascii="Wingdings" w:hAnsi="Wingdings" w:hint="default"/>
+        <w:sz w:val="20"/>
+      </w:rPr>
+    </w:lvl>
+    <w:lvl w:ilvl="3" w:tentative="1">
+      <w:start w:val="1"/>
+      <w:numFmt w:val="bullet"/>
+      <w:lvlText w:val=""/>
+      <w:lvlJc w:val="left"/>
+      <w:pPr>
+        <w:tabs>
+          <w:tab w:val="num" w:pos="2880"/>
+        </w:tabs>
+        <w:ind w:left="2880" w:hanging="360"/>
+      </w:pPr>
+      <w:rPr>
+        <w:rFonts w:ascii="Wingdings" w:hAnsi="Wingdings" w:hint="default"/>
+        <w:sz w:val="20"/>
+      </w:rPr>
+    </w:lvl>
+    <w:lvl w:ilvl="4" w:tentative="1">
+      <w:start w:val="1"/>
+      <w:numFmt w:val="bullet"/>
+      <w:lvlText w:val=""/>
+      <w:lvlJc w:val="left"/>
+      <w:pPr>
+        <w:tabs>
+          <w:tab w:val="num" w:pos="3600"/>
+        </w:tabs>
+        <w:ind w:left="3600" w:hanging="360"/>
+      </w:pPr>
+      <w:rPr>
+        <w:rFonts w:ascii="Wingdings" w:hAnsi="Wingdings" w:hint="default"/>
+        <w:sz w:val="20"/>
+      </w:rPr>
+    </w:lvl>
+    <w:lvl w:ilvl="5" w:tentative="1">
+      <w:start w:val="1"/>
+      <w:numFmt w:val="bullet"/>
+      <w:lvlText w:val=""/>
+      <w:lvlJc w:val="left"/>
+      <w:pPr>
+        <w:tabs>
+          <w:tab w:val="num" w:pos="4320"/>
+        </w:tabs>
+        <w:ind w:left="4320" w:hanging="360"/>
+      </w:pPr>
+      <w:rPr>
+        <w:rFonts w:ascii="Wingdings" w:hAnsi="Wingdings" w:hint="default"/>
+        <w:sz w:val="20"/>
+      </w:rPr>
+    </w:lvl>
+    <w:lvl w:ilvl="6" w:tentative="1">
+      <w:start w:val="1"/>
+      <w:numFmt w:val="bullet"/>
+      <w:lvlText w:val=""/>
+      <w:lvlJc w:val="left"/>
+      <w:pPr>
+        <w:tabs>
+          <w:tab w:val="num" w:pos="5040"/>
+        </w:tabs>
+        <w:ind w:left="5040" w:hanging="360"/>
+      </w:pPr>
+      <w:rPr>
+        <w:rFonts w:ascii="Wingdings" w:hAnsi="Wingdings" w:hint="default"/>
+        <w:sz w:val="20"/>
+      </w:rPr>
+    </w:lvl>
+    <w:lvl w:ilvl="7" w:tentative="1">
+      <w:start w:val="1"/>
+      <w:numFmt w:val="bullet"/>
+      <w:lvlText w:val=""/>
+      <w:lvlJc w:val="left"/>
+      <w:pPr>
+        <w:tabs>
+          <w:tab w:val="num" w:pos="5760"/>
+        </w:tabs>
+        <w:ind w:left="5760" w:hanging="360"/>
+      </w:pPr>
+      <w:rPr>
+        <w:rFonts w:ascii="Wingdings" w:hAnsi="Wingdings" w:hint="default"/>
+        <w:sz w:val="20"/>
+      </w:rPr>
+    </w:lvl>
+    <w:lvl w:ilvl="8" w:tentative="1">
+      <w:start w:val="1"/>
+      <w:numFmt w:val="bullet"/>
+      <w:lvlText w:val=""/>
+      <w:lvlJc w:val="left"/>
+      <w:pPr>
+        <w:tabs>
+          <w:tab w:val="num" w:pos="6480"/>
+        </w:tabs>
+        <w:ind w:left="6480" w:hanging="360"/>
+      </w:pPr>
+      <w:rPr>
+        <w:rFonts w:ascii="Wingdings" w:hAnsi="Wingdings" w:hint="default"/>
+        <w:sz w:val="20"/>
+      </w:rPr>
+    </w:lvl>
+  </w:abstractNum>
+  <w:abstractNum w:abstractNumId="20" w15:restartNumberingAfterBreak="0">
     <w:nsid w:val="4A5323C2"/>
     <w:multiLevelType w:val="hybridMultilevel"/>
     <w:tmpl w:val="34BC98F8"/>
@@ -4275,7 +7207,7 @@
       </w:pPr>
     </w:lvl>
   </w:abstractNum>
-  <w:abstractNum w:abstractNumId="15" w15:restartNumberingAfterBreak="0">
+  <w:abstractNum w:abstractNumId="21" w15:restartNumberingAfterBreak="0">
     <w:nsid w:val="4ADB0863"/>
     <w:multiLevelType w:val="hybridMultilevel"/>
     <w:tmpl w:val="18221D3C"/>
@@ -4364,7 +7296,7 @@
       </w:pPr>
     </w:lvl>
   </w:abstractNum>
-  <w:abstractNum w:abstractNumId="16" w15:restartNumberingAfterBreak="0">
+  <w:abstractNum w:abstractNumId="22" w15:restartNumberingAfterBreak="0">
     <w:nsid w:val="53B3504C"/>
     <w:multiLevelType w:val="hybridMultilevel"/>
     <w:tmpl w:val="5F98BC62"/>
@@ -4477,7 +7409,7 @@
       </w:rPr>
     </w:lvl>
   </w:abstractNum>
-  <w:abstractNum w:abstractNumId="17" w15:restartNumberingAfterBreak="0">
+  <w:abstractNum w:abstractNumId="23" w15:restartNumberingAfterBreak="0">
     <w:nsid w:val="5FCC5860"/>
     <w:multiLevelType w:val="hybridMultilevel"/>
     <w:tmpl w:val="21E802E6"/>
@@ -4590,7 +7522,156 @@
       </w:rPr>
     </w:lvl>
   </w:abstractNum>
-  <w:abstractNum w:abstractNumId="18" w15:restartNumberingAfterBreak="0">
+  <w:abstractNum w:abstractNumId="24" w15:restartNumberingAfterBreak="0">
+    <w:nsid w:val="61682238"/>
+    <w:multiLevelType w:val="multilevel"/>
+    <w:tmpl w:val="F4C4A70A"/>
+    <w:lvl w:ilvl="0">
+      <w:start w:val="1"/>
+      <w:numFmt w:val="bullet"/>
+      <w:lvlText w:val=""/>
+      <w:lvlJc w:val="left"/>
+      <w:pPr>
+        <w:tabs>
+          <w:tab w:val="num" w:pos="720"/>
+        </w:tabs>
+        <w:ind w:left="720" w:hanging="360"/>
+      </w:pPr>
+      <w:rPr>
+        <w:rFonts w:ascii="Symbol" w:hAnsi="Symbol" w:hint="default"/>
+        <w:sz w:val="20"/>
+      </w:rPr>
+    </w:lvl>
+    <w:lvl w:ilvl="1" w:tentative="1">
+      <w:start w:val="1"/>
+      <w:numFmt w:val="bullet"/>
+      <w:lvlText w:val="o"/>
+      <w:lvlJc w:val="left"/>
+      <w:pPr>
+        <w:tabs>
+          <w:tab w:val="num" w:pos="1440"/>
+        </w:tabs>
+        <w:ind w:left="1440" w:hanging="360"/>
+      </w:pPr>
+      <w:rPr>
+        <w:rFonts w:ascii="Courier New" w:hAnsi="Courier New" w:hint="default"/>
+        <w:sz w:val="20"/>
+      </w:rPr>
+    </w:lvl>
+    <w:lvl w:ilvl="2" w:tentative="1">
+      <w:start w:val="1"/>
+      <w:numFmt w:val="bullet"/>
+      <w:lvlText w:val=""/>
+      <w:lvlJc w:val="left"/>
+      <w:pPr>
+        <w:tabs>
+          <w:tab w:val="num" w:pos="2160"/>
+        </w:tabs>
+        <w:ind w:left="2160" w:hanging="360"/>
+      </w:pPr>
+      <w:rPr>
+        <w:rFonts w:ascii="Wingdings" w:hAnsi="Wingdings" w:hint="default"/>
+        <w:sz w:val="20"/>
+      </w:rPr>
+    </w:lvl>
+    <w:lvl w:ilvl="3" w:tentative="1">
+      <w:start w:val="1"/>
+      <w:numFmt w:val="bullet"/>
+      <w:lvlText w:val=""/>
+      <w:lvlJc w:val="left"/>
+      <w:pPr>
+        <w:tabs>
+          <w:tab w:val="num" w:pos="2880"/>
+        </w:tabs>
+        <w:ind w:left="2880" w:hanging="360"/>
+      </w:pPr>
+      <w:rPr>
+        <w:rFonts w:ascii="Wingdings" w:hAnsi="Wingdings" w:hint="default"/>
+        <w:sz w:val="20"/>
+      </w:rPr>
+    </w:lvl>
+    <w:lvl w:ilvl="4" w:tentative="1">
+      <w:start w:val="1"/>
+      <w:numFmt w:val="bullet"/>
+      <w:lvlText w:val=""/>
+      <w:lvlJc w:val="left"/>
+      <w:pPr>
+        <w:tabs>
+          <w:tab w:val="num" w:pos="3600"/>
+        </w:tabs>
+        <w:ind w:left="3600" w:hanging="360"/>
+      </w:pPr>
+      <w:rPr>
+        <w:rFonts w:ascii="Wingdings" w:hAnsi="Wingdings" w:hint="default"/>
+        <w:sz w:val="20"/>
+      </w:rPr>
+    </w:lvl>
+    <w:lvl w:ilvl="5" w:tentative="1">
+      <w:start w:val="1"/>
+      <w:numFmt w:val="bullet"/>
+      <w:lvlText w:val=""/>
+      <w:lvlJc w:val="left"/>
+      <w:pPr>
+        <w:tabs>
+          <w:tab w:val="num" w:pos="4320"/>
+        </w:tabs>
+        <w:ind w:left="4320" w:hanging="360"/>
+      </w:pPr>
+      <w:rPr>
+        <w:rFonts w:ascii="Wingdings" w:hAnsi="Wingdings" w:hint="default"/>
+        <w:sz w:val="20"/>
+      </w:rPr>
+    </w:lvl>
+    <w:lvl w:ilvl="6" w:tentative="1">
+      <w:start w:val="1"/>
+      <w:numFmt w:val="bullet"/>
+      <w:lvlText w:val=""/>
+      <w:lvlJc w:val="left"/>
+      <w:pPr>
+        <w:tabs>
+          <w:tab w:val="num" w:pos="5040"/>
+        </w:tabs>
+        <w:ind w:left="5040" w:hanging="360"/>
+      </w:pPr>
+      <w:rPr>
+        <w:rFonts w:ascii="Wingdings" w:hAnsi="Wingdings" w:hint="default"/>
+        <w:sz w:val="20"/>
+      </w:rPr>
+    </w:lvl>
+    <w:lvl w:ilvl="7" w:tentative="1">
+      <w:start w:val="1"/>
+      <w:numFmt w:val="bullet"/>
+      <w:lvlText w:val=""/>
+      <w:lvlJc w:val="left"/>
+      <w:pPr>
+        <w:tabs>
+          <w:tab w:val="num" w:pos="5760"/>
+        </w:tabs>
+        <w:ind w:left="5760" w:hanging="360"/>
+      </w:pPr>
+      <w:rPr>
+        <w:rFonts w:ascii="Wingdings" w:hAnsi="Wingdings" w:hint="default"/>
+        <w:sz w:val="20"/>
+      </w:rPr>
+    </w:lvl>
+    <w:lvl w:ilvl="8" w:tentative="1">
+      <w:start w:val="1"/>
+      <w:numFmt w:val="bullet"/>
+      <w:lvlText w:val=""/>
+      <w:lvlJc w:val="left"/>
+      <w:pPr>
+        <w:tabs>
+          <w:tab w:val="num" w:pos="6480"/>
+        </w:tabs>
+        <w:ind w:left="6480" w:hanging="360"/>
+      </w:pPr>
+      <w:rPr>
+        <w:rFonts w:ascii="Wingdings" w:hAnsi="Wingdings" w:hint="default"/>
+        <w:sz w:val="20"/>
+      </w:rPr>
+    </w:lvl>
+  </w:abstractNum>
+  <w:abstractNum w:abstractNumId="25" w15:restartNumberingAfterBreak="0">
     <w:nsid w:val="62DF610A"/>
     <w:multiLevelType w:val="hybridMultilevel"/>
     <w:tmpl w:val="F2F67AFC"/>
@@ -4703,7 +7784,7 @@
       </w:rPr>
     </w:lvl>
   </w:abstractNum>
-  <w:abstractNum w:abstractNumId="19" w15:restartNumberingAfterBreak="0">
+  <w:abstractNum w:abstractNumId="26" w15:restartNumberingAfterBreak="0">
     <w:nsid w:val="737C396C"/>
     <w:multiLevelType w:val="hybridMultilevel"/>
     <w:tmpl w:val="38F6A508"/>
@@ -4816,7 +7897,7 @@
       </w:rPr>
     </w:lvl>
   </w:abstractNum>
-  <w:abstractNum w:abstractNumId="20" w15:restartNumberingAfterBreak="0">
+  <w:abstractNum w:abstractNumId="27" w15:restartNumberingAfterBreak="0">
     <w:nsid w:val="7CED59EF"/>
     <w:multiLevelType w:val="hybridMultilevel"/>
     <w:tmpl w:val="C1764002"/>
@@ -4930,67 +8011,225 @@
     </w:lvl>
   </w:abstractNum>
   <w:num w:numId="1" w16cid:durableId="1738435498">
+    <w:abstractNumId w:val="12"/>
+  </w:num>
+  <w:num w:numId="2" w16cid:durableId="889922393">
+    <w:abstractNumId w:val="16"/>
+  </w:num>
+  <w:num w:numId="3" w16cid:durableId="1743527431">
+    <w:abstractNumId w:val="10"/>
+  </w:num>
+  <w:num w:numId="4" w16cid:durableId="1729958337">
+    <w:abstractNumId w:val="21"/>
+  </w:num>
+  <w:num w:numId="5" w16cid:durableId="1849564275">
+    <w:abstractNumId w:val="2"/>
+  </w:num>
+  <w:num w:numId="6" w16cid:durableId="214388312">
+    <w:abstractNumId w:val="5"/>
+  </w:num>
+  <w:num w:numId="7" w16cid:durableId="1054504772">
+    <w:abstractNumId w:val="20"/>
+  </w:num>
+  <w:num w:numId="8" w16cid:durableId="1833333257">
+    <w:abstractNumId w:val="17"/>
+  </w:num>
+  <w:num w:numId="9" w16cid:durableId="816605105">
+    <w:abstractNumId w:val="14"/>
+  </w:num>
+  <w:num w:numId="10" w16cid:durableId="1206602244">
+    <w:abstractNumId w:val="13"/>
+  </w:num>
+  <w:num w:numId="11" w16cid:durableId="717436233">
+    <w:abstractNumId w:val="23"/>
+  </w:num>
+  <w:num w:numId="12" w16cid:durableId="655496106">
+    <w:abstractNumId w:val="4"/>
+  </w:num>
+  <w:num w:numId="13" w16cid:durableId="1215309381">
+    <w:abstractNumId w:val="15"/>
+  </w:num>
+  <w:num w:numId="14" w16cid:durableId="1687711806">
+    <w:abstractNumId w:val="8"/>
+  </w:num>
+  <w:num w:numId="15" w16cid:durableId="220213808">
+    <w:abstractNumId w:val="18"/>
+  </w:num>
+  <w:num w:numId="16" w16cid:durableId="1956062416">
+    <w:abstractNumId w:val="11"/>
+  </w:num>
+  <w:num w:numId="17" w16cid:durableId="2013217518">
+    <w:abstractNumId w:val="26"/>
+  </w:num>
+  <w:num w:numId="18" w16cid:durableId="57095663">
+    <w:abstractNumId w:val="25"/>
+  </w:num>
+  <w:num w:numId="19" w16cid:durableId="1578590109">
+    <w:abstractNumId w:val="9"/>
+  </w:num>
+  <w:num w:numId="20" w16cid:durableId="1897006526">
+    <w:abstractNumId w:val="27"/>
+  </w:num>
+  <w:num w:numId="21" w16cid:durableId="191723443">
+    <w:abstractNumId w:val="22"/>
+  </w:num>
+  <w:num w:numId="22" w16cid:durableId="1413234422">
+    <w:abstractNumId w:val="3"/>
+  </w:num>
+  <w:num w:numId="23" w16cid:durableId="861017761">
+    <w:abstractNumId w:val="6"/>
+  </w:num>
+  <w:num w:numId="24" w16cid:durableId="1511065853">
+    <w:abstractNumId w:val="6"/>
+    <w:lvlOverride w:ilvl="1">
+      <w:lvl w:ilvl="1">
+        <w:numFmt w:val="bullet"/>
+        <w:lvlText w:val=""/>
+        <w:lvlJc w:val="left"/>
+        <w:pPr>
+          <w:tabs>
+            <w:tab w:val="num" w:pos="1440"/>
+          </w:tabs>
+          <w:ind w:left="1440" w:hanging="360"/>
+        </w:pPr>
+        <w:rPr>
+          <w:rFonts w:ascii="Symbol" w:hAnsi="Symbol" w:hint="default"/>
+          <w:sz w:val="20"/>
+        </w:rPr>
+      </w:lvl>
+    </w:lvlOverride>
+  </w:num>
+  <w:num w:numId="25" w16cid:durableId="1404595912">
+    <w:abstractNumId w:val="24"/>
+  </w:num>
+  <w:num w:numId="26" w16cid:durableId="1025986828">
     <w:abstractNumId w:val="7"/>
   </w:num>
-  <w:num w:numId="2" w16cid:durableId="889922393">
-    <w:abstractNumId w:val="11"/>
+  <w:num w:numId="27" w16cid:durableId="673798868">
+    <w:abstractNumId w:val="7"/>
+    <w:lvlOverride w:ilvl="1">
+      <w:lvl w:ilvl="1">
+        <w:numFmt w:val="bullet"/>
+        <w:lvlText w:val=""/>
+        <w:lvlJc w:val="left"/>
+        <w:pPr>
+          <w:tabs>
+            <w:tab w:val="num" w:pos="1440"/>
+          </w:tabs>
+          <w:ind w:left="1440" w:hanging="360"/>
+        </w:pPr>
+        <w:rPr>
+          <w:rFonts w:ascii="Symbol" w:hAnsi="Symbol" w:hint="default"/>
+          <w:sz w:val="20"/>
+        </w:rPr>
+      </w:lvl>
+    </w:lvlOverride>
   </w:num>
-  <w:num w:numId="3" w16cid:durableId="1743527431">
-    <w:abstractNumId w:val="5"/>
-  </w:num>
-  <w:num w:numId="4" w16cid:durableId="1729958337">
-    <w:abstractNumId w:val="15"/>
-  </w:num>
-  <w:num w:numId="5" w16cid:durableId="1849564275">
+  <w:num w:numId="28" w16cid:durableId="1003701456">
     <w:abstractNumId w:val="0"/>
   </w:num>
-  <w:num w:numId="6" w16cid:durableId="214388312">
-    <w:abstractNumId w:val="2"/>
+  <w:num w:numId="29" w16cid:durableId="17971051">
+    <w:abstractNumId w:val="0"/>
+    <w:lvlOverride w:ilvl="1">
+      <w:lvl w:ilvl="1">
+        <w:numFmt w:val="bullet"/>
+        <w:lvlText w:val=""/>
+        <w:lvlJc w:val="left"/>
+        <w:pPr>
+          <w:tabs>
+            <w:tab w:val="num" w:pos="1440"/>
+          </w:tabs>
+          <w:ind w:left="1440" w:hanging="360"/>
+        </w:pPr>
+        <w:rPr>
+          <w:rFonts w:ascii="Symbol" w:hAnsi="Symbol" w:hint="default"/>
+          <w:sz w:val="20"/>
+        </w:rPr>
+      </w:lvl>
+    </w:lvlOverride>
   </w:num>
-  <w:num w:numId="7" w16cid:durableId="1054504772">
-    <w:abstractNumId w:val="14"/>
-  </w:num>
-  <w:num w:numId="8" w16cid:durableId="1833333257">
-    <w:abstractNumId w:val="12"/>
-  </w:num>
-  <w:num w:numId="9" w16cid:durableId="816605105">
-    <w:abstractNumId w:val="9"/>
-  </w:num>
-  <w:num w:numId="10" w16cid:durableId="1206602244">
-    <w:abstractNumId w:val="8"/>
-  </w:num>
-  <w:num w:numId="11" w16cid:durableId="717436233">
-    <w:abstractNumId w:val="17"/>
-  </w:num>
-  <w:num w:numId="12" w16cid:durableId="655496106">
+  <w:num w:numId="30" w16cid:durableId="1621762352">
     <w:abstractNumId w:val="1"/>
   </w:num>
-  <w:num w:numId="13" w16cid:durableId="1215309381">
-    <w:abstractNumId w:val="10"/>
+  <w:num w:numId="31" w16cid:durableId="1833636368">
+    <w:abstractNumId w:val="1"/>
+    <w:lvlOverride w:ilvl="1">
+      <w:lvl w:ilvl="1">
+        <w:numFmt w:val="bullet"/>
+        <w:lvlText w:val=""/>
+        <w:lvlJc w:val="left"/>
+        <w:pPr>
+          <w:tabs>
+            <w:tab w:val="num" w:pos="1440"/>
+          </w:tabs>
+          <w:ind w:left="1440" w:hanging="360"/>
+        </w:pPr>
+        <w:rPr>
+          <w:rFonts w:ascii="Symbol" w:hAnsi="Symbol" w:hint="default"/>
+          <w:sz w:val="20"/>
+        </w:rPr>
+      </w:lvl>
+    </w:lvlOverride>
   </w:num>
-  <w:num w:numId="14" w16cid:durableId="1687711806">
-    <w:abstractNumId w:val="3"/>
-  </w:num>
-  <w:num w:numId="15" w16cid:durableId="220213808">
-    <w:abstractNumId w:val="13"/>
-  </w:num>
-  <w:num w:numId="16" w16cid:durableId="1956062416">
-    <w:abstractNumId w:val="6"/>
-  </w:num>
-  <w:num w:numId="17" w16cid:durableId="2013217518">
+  <w:num w:numId="32" w16cid:durableId="1975215496">
     <w:abstractNumId w:val="19"/>
   </w:num>
-  <w:num w:numId="18" w16cid:durableId="57095663">
-    <w:abstractNumId w:val="18"/>
+  <w:num w:numId="33" w16cid:durableId="1564876800">
+    <w:abstractNumId w:val="19"/>
+    <w:lvlOverride w:ilvl="1">
+      <w:lvl w:ilvl="1">
+        <w:numFmt w:val="bullet"/>
+        <w:lvlText w:val=""/>
+        <w:lvlJc w:val="left"/>
+        <w:pPr>
+          <w:tabs>
+            <w:tab w:val="num" w:pos="1440"/>
+          </w:tabs>
+          <w:ind w:left="1440" w:hanging="360"/>
+        </w:pPr>
+        <w:rPr>
+          <w:rFonts w:ascii="Symbol" w:hAnsi="Symbol" w:hint="default"/>
+          <w:sz w:val="20"/>
+        </w:rPr>
+      </w:lvl>
+    </w:lvlOverride>
   </w:num>
-  <w:num w:numId="19" w16cid:durableId="1578590109">
-    <w:abstractNumId w:val="4"/>
-  </w:num>
-  <w:num w:numId="20" w16cid:durableId="1897006526">
-    <w:abstractNumId w:val="20"/>
-  </w:num>
-  <w:num w:numId="21" w16cid:durableId="191723443">
-    <w:abstractNumId w:val="16"/>
+  <w:num w:numId="34" w16cid:durableId="1564876800">
+    <w:abstractNumId w:val="19"/>
+    <w:lvlOverride w:ilvl="1">
+      <w:lvl w:ilvl="1">
+        <w:numFmt w:val="bullet"/>
+        <w:lvlText w:val=""/>
+        <w:lvlJc w:val="left"/>
+        <w:pPr>
+          <w:tabs>
+            <w:tab w:val="num" w:pos="1440"/>
+          </w:tabs>
+          <w:ind w:left="1440" w:hanging="360"/>
+        </w:pPr>
+        <w:rPr>
+          <w:rFonts w:ascii="Symbol" w:hAnsi="Symbol" w:hint="default"/>
+          <w:sz w:val="20"/>
+        </w:rPr>
+      </w:lvl>
+    </w:lvlOverride>
+    <w:lvlOverride w:ilvl="2">
+      <w:lvl w:ilvl="2">
+        <w:numFmt w:val="bullet"/>
+        <w:lvlText w:val=""/>
+        <w:lvlJc w:val="left"/>
+        <w:pPr>
+          <w:tabs>
+            <w:tab w:val="num" w:pos="2160"/>
+          </w:tabs>
+          <w:ind w:left="2160" w:hanging="360"/>
+        </w:pPr>
+        <w:rPr>
+          <w:rFonts w:ascii="Symbol" w:hAnsi="Symbol" w:hint="default"/>
+          <w:sz w:val="20"/>
+        </w:rPr>
+      </w:lvl>
+    </w:lvlOverride>
   </w:num>
 </w:numbering>
 </file>
@@ -5392,6 +8631,7 @@
   <w:style w:type="character" w:default="1" w:styleId="DefaultParagraphFont">
     <w:name w:val="Default Paragraph Font"/>
     <w:uiPriority w:val="1"/>
+    <w:semiHidden/>
     <w:unhideWhenUsed/>
   </w:style>
   <w:style w:type="table" w:default="1" w:styleId="TableNormal">
@@ -5457,6 +8697,23 @@
     <w:rPr>
       <w:color w:val="954F72" w:themeColor="followedHyperlink"/>
       <w:u w:val="single"/>
+    </w:rPr>
+  </w:style>
+  <w:style w:type="paragraph" w:styleId="NormalWeb">
+    <w:name w:val="Normal (Web)"/>
+    <w:basedOn w:val="Normal"/>
+    <w:uiPriority w:val="99"/>
+    <w:semiHidden/>
+    <w:unhideWhenUsed/>
+    <w:rsid w:val="006C1F98"/>
+    <w:pPr>
+      <w:spacing w:before="100" w:beforeAutospacing="1" w:after="100" w:afterAutospacing="1"/>
+    </w:pPr>
+    <w:rPr>
+      <w:rFonts w:ascii="Times New Roman" w:eastAsia="Times New Roman" w:hAnsi="Times New Roman" w:cs="Times New Roman"/>
+      <w:kern w:val="0"/>
+      <w:lang w:eastAsia="zh-CN"/>
+      <w14:ligatures w14:val="none"/>
     </w:rPr>
   </w:style>
 </w:styles>

</xml_diff>